<commit_message>
Final version of the project
Both algorithms work with accuracy more than 95%. Final description file
</commit_message>
<xml_diff>
--- a/description.docx
+++ b/description.docx
@@ -44,17 +44,27 @@
         <w:rPr>
           <w:sz w:val="20"/>
           <w:szCs w:val="20"/>
-          <w:lang w:val="en-US"/>
-        </w:rPr>
-      </w:pPr>
-      <w:r>
-        <w:rPr>
-          <w:sz w:val="20"/>
-          <w:szCs w:val="20"/>
-          <w:lang w:val="el-GR"/>
-        </w:rPr>
-        <w:t>Μάριος Γεωργοπετρέας</w:t>
-      </w:r>
+          <w:lang w:val="el-GR"/>
+        </w:rPr>
+      </w:pPr>
+      <w:r>
+        <w:rPr>
+          <w:sz w:val="20"/>
+          <w:szCs w:val="20"/>
+          <w:lang w:val="el-GR"/>
+        </w:rPr>
+        <w:t xml:space="preserve">Μάριος </w:t>
+      </w:r>
+      <w:proofErr w:type="spellStart"/>
+      <w:r>
+        <w:rPr>
+          <w:sz w:val="20"/>
+          <w:szCs w:val="20"/>
+          <w:lang w:val="el-GR"/>
+        </w:rPr>
+        <w:t>Γεωργοπετρέας</w:t>
+      </w:r>
+      <w:proofErr w:type="spellEnd"/>
     </w:p>
     <w:p>
       <w:pPr>
@@ -62,16 +72,16 @@
         <w:rPr>
           <w:sz w:val="20"/>
           <w:szCs w:val="20"/>
-          <w:lang w:val="en-US"/>
-        </w:rPr>
-      </w:pPr>
-    </w:p>
-    <w:p>
-      <w:pPr>
-        <w:rPr>
-          <w:sz w:val="20"/>
-          <w:szCs w:val="20"/>
-          <w:lang w:val="en-US"/>
+          <w:lang w:val="el-GR"/>
+        </w:rPr>
+      </w:pPr>
+    </w:p>
+    <w:p>
+      <w:pPr>
+        <w:rPr>
+          <w:sz w:val="20"/>
+          <w:szCs w:val="20"/>
+          <w:lang w:val="el-GR"/>
         </w:rPr>
       </w:pPr>
     </w:p>
@@ -83,7 +93,7 @@
           <w:sz w:val="28"/>
           <w:szCs w:val="28"/>
           <w:u w:val="single"/>
-          <w:lang w:val="en-US"/>
+          <w:lang w:val="el-GR"/>
         </w:rPr>
       </w:pPr>
       <w:r>
@@ -95,15 +105,134 @@
           <w:u w:val="single"/>
           <w:lang w:val="en-US"/>
         </w:rPr>
-        <w:t xml:space="preserve">Naïve Bayes algorithm: </w:t>
-      </w:r>
-    </w:p>
-    <w:p>
-      <w:pPr>
-        <w:rPr>
+        <w:t>Na</w:t>
+      </w:r>
+      <w:r>
+        <w:rPr>
+          <w:b/>
+          <w:bCs/>
           <w:sz w:val="28"/>
           <w:szCs w:val="28"/>
-          <w:lang w:val="en-US"/>
+          <w:u w:val="single"/>
+          <w:lang w:val="el-GR"/>
+        </w:rPr>
+        <w:t>ï</w:t>
+      </w:r>
+      <w:proofErr w:type="spellStart"/>
+      <w:r>
+        <w:rPr>
+          <w:b/>
+          <w:bCs/>
+          <w:sz w:val="28"/>
+          <w:szCs w:val="28"/>
+          <w:u w:val="single"/>
+          <w:lang w:val="en-US"/>
+        </w:rPr>
+        <w:t>ve</w:t>
+      </w:r>
+      <w:proofErr w:type="spellEnd"/>
+      <w:r>
+        <w:rPr>
+          <w:b/>
+          <w:bCs/>
+          <w:sz w:val="28"/>
+          <w:szCs w:val="28"/>
+          <w:u w:val="single"/>
+          <w:lang w:val="el-GR"/>
+        </w:rPr>
+        <w:t xml:space="preserve"> </w:t>
+      </w:r>
+      <w:r>
+        <w:rPr>
+          <w:b/>
+          <w:bCs/>
+          <w:sz w:val="28"/>
+          <w:szCs w:val="28"/>
+          <w:u w:val="single"/>
+          <w:lang w:val="en-US"/>
+        </w:rPr>
+        <w:t>Bayes</w:t>
+      </w:r>
+      <w:r>
+        <w:rPr>
+          <w:b/>
+          <w:bCs/>
+          <w:sz w:val="28"/>
+          <w:szCs w:val="28"/>
+          <w:u w:val="single"/>
+          <w:lang w:val="el-GR"/>
+        </w:rPr>
+        <w:t xml:space="preserve"> </w:t>
+      </w:r>
+      <w:r>
+        <w:rPr>
+          <w:b/>
+          <w:bCs/>
+          <w:sz w:val="28"/>
+          <w:szCs w:val="28"/>
+          <w:u w:val="single"/>
+          <w:lang w:val="en-US"/>
+        </w:rPr>
+        <w:t>algorithm</w:t>
+      </w:r>
+      <w:r>
+        <w:rPr>
+          <w:b/>
+          <w:bCs/>
+          <w:sz w:val="28"/>
+          <w:szCs w:val="28"/>
+          <w:u w:val="single"/>
+          <w:lang w:val="el-GR"/>
+        </w:rPr>
+        <w:t xml:space="preserve">: </w:t>
+      </w:r>
+    </w:p>
+    <w:p>
+      <w:pPr>
+        <w:rPr>
+          <w:sz w:val="28"/>
+          <w:szCs w:val="28"/>
+          <w:lang w:val="el-GR"/>
+        </w:rPr>
+      </w:pPr>
+    </w:p>
+    <w:p>
+      <w:pPr>
+        <w:rPr>
+          <w:b/>
+          <w:bCs/>
+          <w:color w:val="000000" w:themeColor="text1"/>
+          <w:u w:val="single"/>
+          <w:lang w:val="el-GR"/>
+        </w:rPr>
+      </w:pPr>
+      <w:r>
+        <w:rPr>
+          <w:b/>
+          <w:bCs/>
+          <w:color w:val="000000" w:themeColor="text1"/>
+          <w:u w:val="single"/>
+          <w:lang w:val="en-US"/>
+        </w:rPr>
+        <w:t>a</w:t>
+      </w:r>
+      <w:r>
+        <w:rPr>
+          <w:b/>
+          <w:bCs/>
+          <w:color w:val="000000" w:themeColor="text1"/>
+          <w:u w:val="single"/>
+          <w:lang w:val="el-GR"/>
+        </w:rPr>
+        <w:t>)</w:t>
+      </w:r>
+    </w:p>
+    <w:p>
+      <w:pPr>
+        <w:rPr>
+          <w:sz w:val="21"/>
+          <w:szCs w:val="21"/>
+          <w:lang w:val="el-GR"/>
         </w:rPr>
       </w:pPr>
     </w:p>
@@ -139,13 +268,23 @@
         </w:rPr>
         <w:t xml:space="preserve"> </w:t>
       </w:r>
-      <w:r>
-        <w:rPr>
-          <w:sz w:val="21"/>
-          <w:szCs w:val="21"/>
-          <w:lang w:val="el-GR"/>
-        </w:rPr>
-        <w:t>features (λέξε</w:t>
+      <w:proofErr w:type="spellStart"/>
+      <w:r>
+        <w:rPr>
+          <w:sz w:val="21"/>
+          <w:szCs w:val="21"/>
+          <w:lang w:val="el-GR"/>
+        </w:rPr>
+        <w:t>features</w:t>
+      </w:r>
+      <w:proofErr w:type="spellEnd"/>
+      <w:r>
+        <w:rPr>
+          <w:sz w:val="21"/>
+          <w:szCs w:val="21"/>
+          <w:lang w:val="el-GR"/>
+        </w:rPr>
+        <w:t xml:space="preserve"> (λέξε</w:t>
       </w:r>
       <w:r>
         <w:rPr>
@@ -203,6 +342,7 @@
         </w:rPr>
         <w:t xml:space="preserve"> </w:t>
       </w:r>
+      <w:proofErr w:type="spellStart"/>
       <w:r>
         <w:rPr>
           <w:sz w:val="21"/>
@@ -211,6 +351,7 @@
         </w:rPr>
         <w:t>dataframe</w:t>
       </w:r>
+      <w:proofErr w:type="spellEnd"/>
       <w:r>
         <w:rPr>
           <w:sz w:val="21"/>
@@ -348,57 +489,47 @@
     </w:p>
     <w:p>
       <w:pPr>
+        <w:rPr>
+          <w:b/>
+          <w:bCs/>
+          <w:sz w:val="20"/>
+          <w:szCs w:val="20"/>
+          <w:lang w:val="en-US"/>
+        </w:rPr>
+      </w:pPr>
+      <w:r>
+        <w:rPr>
+          <w:b/>
+          <w:bCs/>
+          <w:sz w:val="20"/>
+          <w:szCs w:val="20"/>
+          <w:lang w:val="en-US"/>
+        </w:rPr>
+        <w:t xml:space="preserve">Stats of our implementation </w:t>
+      </w:r>
+    </w:p>
+    <w:p>
+      <w:pPr>
         <w:pStyle w:val="ListParagraph"/>
         <w:numPr>
           <w:ilvl w:val="0"/>
-          <w:numId w:val="2"/>
+          <w:numId w:val="3"/>
         </w:numPr>
         <w:rPr>
-          <w:b/>
-          <w:bCs/>
-          <w:sz w:val="20"/>
-          <w:szCs w:val="20"/>
-          <w:lang w:val="en-US"/>
-        </w:rPr>
-      </w:pPr>
-      <w:r>
-        <w:rPr>
-          <w:b/>
-          <w:bCs/>
-          <w:sz w:val="20"/>
-          <w:szCs w:val="20"/>
-          <w:lang w:val="en-US"/>
-        </w:rPr>
-        <w:t xml:space="preserve">Stats of our implementation </w:t>
-      </w:r>
-    </w:p>
-    <w:p>
-      <w:pPr>
-        <w:pStyle w:val="ListParagraph"/>
-        <w:rPr>
-          <w:color w:val="0070C0"/>
-          <w:sz w:val="20"/>
-          <w:szCs w:val="20"/>
-          <w:lang w:val="en-US"/>
-        </w:rPr>
-      </w:pPr>
-      <w:r>
-        <w:rPr>
-          <w:color w:val="0070C0"/>
-          <w:sz w:val="20"/>
-          <w:szCs w:val="20"/>
-          <w:lang w:val="en-US"/>
-        </w:rPr>
-        <w:t>T</w:t>
-      </w:r>
-      <w:r>
-        <w:rPr>
-          <w:color w:val="0070C0"/>
-          <w:sz w:val="20"/>
-          <w:szCs w:val="20"/>
-          <w:lang w:val="en-US"/>
-        </w:rPr>
-        <w:t>raining data report</w:t>
+          <w:color w:val="0070C0"/>
+          <w:sz w:val="20"/>
+          <w:szCs w:val="20"/>
+          <w:lang w:val="en-US"/>
+        </w:rPr>
+      </w:pPr>
+      <w:r>
+        <w:rPr>
+          <w:color w:val="0070C0"/>
+          <w:sz w:val="20"/>
+          <w:szCs w:val="20"/>
+          <w:lang w:val="en-US"/>
+        </w:rPr>
+        <w:t>Training data report</w:t>
       </w:r>
     </w:p>
     <w:p>
@@ -428,7 +559,7 @@
           <w:lang w:val="en-US"/>
         </w:rPr>
         <w:drawing>
-          <wp:inline distT="0" distB="0" distL="0" distR="0" wp14:anchorId="64921944" wp14:editId="452F1EA6">
+          <wp:inline distT="0" distB="0" distL="0" distR="0" wp14:anchorId="64921944" wp14:editId="0D3247F2">
             <wp:extent cx="4097582" cy="1526265"/>
             <wp:effectExtent l="0" t="0" r="5080" b="0"/>
             <wp:docPr id="171785783" name="Picture 1" descr="A screenshot of a computer&#10;&#10;Description automatically generated"/>
@@ -482,62 +613,69 @@
     </w:p>
     <w:p>
       <w:pPr>
-        <w:rPr>
-          <w:color w:val="0070C0"/>
-          <w:sz w:val="20"/>
-          <w:szCs w:val="20"/>
-          <w:lang w:val="en-US"/>
-        </w:rPr>
-      </w:pPr>
-      <w:r>
-        <w:rPr>
-          <w:color w:val="0070C0"/>
-          <w:sz w:val="22"/>
-          <w:szCs w:val="22"/>
+        <w:pStyle w:val="ListParagraph"/>
+        <w:numPr>
+          <w:ilvl w:val="0"/>
+          <w:numId w:val="3"/>
+        </w:numPr>
+        <w:rPr>
+          <w:color w:val="0070C0"/>
+          <w:sz w:val="20"/>
+          <w:szCs w:val="20"/>
+          <w:lang w:val="en-US"/>
+        </w:rPr>
+      </w:pPr>
+      <w:r>
+        <w:rPr>
+          <w:color w:val="0070C0"/>
+          <w:sz w:val="20"/>
+          <w:szCs w:val="20"/>
+          <w:lang w:val="en-US"/>
+        </w:rPr>
+        <w:t xml:space="preserve">Test data </w:t>
+      </w:r>
+      <w:proofErr w:type="gramStart"/>
+      <w:r>
+        <w:rPr>
+          <w:color w:val="0070C0"/>
+          <w:sz w:val="20"/>
+          <w:szCs w:val="20"/>
+          <w:lang w:val="en-US"/>
+        </w:rPr>
+        <w:t>report</w:t>
+      </w:r>
+      <w:proofErr w:type="gramEnd"/>
+    </w:p>
+    <w:p>
+      <w:pPr>
+        <w:rPr>
+          <w:color w:val="0070C0"/>
+          <w:sz w:val="20"/>
+          <w:szCs w:val="20"/>
+          <w:lang w:val="en-US"/>
+        </w:rPr>
+      </w:pPr>
+    </w:p>
+    <w:p>
+      <w:pPr>
+        <w:rPr>
+          <w:color w:val="0070C0"/>
+          <w:sz w:val="20"/>
+          <w:szCs w:val="20"/>
+          <w:lang w:val="en-US"/>
+        </w:rPr>
+      </w:pPr>
+      <w:r>
+        <w:rPr>
+          <w:color w:val="0070C0"/>
+          <w:sz w:val="20"/>
+          <w:szCs w:val="20"/>
           <w:lang w:val="en-US"/>
         </w:rPr>
         <w:tab/>
       </w:r>
       <w:r>
         <w:rPr>
-          <w:color w:val="0070C0"/>
-          <w:sz w:val="20"/>
-          <w:szCs w:val="20"/>
-          <w:lang w:val="en-US"/>
-        </w:rPr>
-        <w:t>Test data report</w:t>
-      </w:r>
-    </w:p>
-    <w:p>
-      <w:pPr>
-        <w:rPr>
-          <w:color w:val="0070C0"/>
-          <w:sz w:val="20"/>
-          <w:szCs w:val="20"/>
-          <w:lang w:val="en-US"/>
-        </w:rPr>
-      </w:pPr>
-    </w:p>
-    <w:p>
-      <w:pPr>
-        <w:rPr>
-          <w:color w:val="0070C0"/>
-          <w:sz w:val="20"/>
-          <w:szCs w:val="20"/>
-          <w:lang w:val="en-US"/>
-        </w:rPr>
-      </w:pPr>
-      <w:r>
-        <w:rPr>
-          <w:color w:val="0070C0"/>
-          <w:sz w:val="20"/>
-          <w:szCs w:val="20"/>
-          <w:lang w:val="en-US"/>
-        </w:rPr>
-        <w:tab/>
-      </w:r>
-      <w:r>
-        <w:rPr>
           <w:noProof/>
           <w:color w:val="0070C0"/>
           <w:sz w:val="20"/>
@@ -545,7 +683,7 @@
           <w:lang w:val="en-US"/>
         </w:rPr>
         <w:drawing>
-          <wp:inline distT="0" distB="0" distL="0" distR="0" wp14:anchorId="4E520348" wp14:editId="7D97D764">
+          <wp:inline distT="0" distB="0" distL="0" distR="0" wp14:anchorId="4E520348" wp14:editId="5CA6FC84">
             <wp:extent cx="4243073" cy="1516995"/>
             <wp:effectExtent l="0" t="0" r="0" b="0"/>
             <wp:docPr id="220353975" name="Picture 2" descr="A screenshot of a computer&#10;&#10;Description automatically generated"/>
@@ -695,17 +833,62 @@
           <w:color w:val="0070C0"/>
           <w:sz w:val="20"/>
           <w:szCs w:val="20"/>
-          <w:lang w:val="en-US"/>
-        </w:rPr>
-      </w:pPr>
-      <w:r>
-        <w:rPr>
-          <w:color w:val="0070C0"/>
-          <w:sz w:val="20"/>
-          <w:szCs w:val="20"/>
-          <w:lang w:val="en-US"/>
-        </w:rPr>
-        <w:t>Training Curve (Accuracy)</w:t>
+          <w:lang w:val="el-GR"/>
+        </w:rPr>
+      </w:pPr>
+      <w:r>
+        <w:rPr>
+          <w:color w:val="0070C0"/>
+          <w:sz w:val="20"/>
+          <w:szCs w:val="20"/>
+          <w:lang w:val="en-US"/>
+        </w:rPr>
+        <w:t>Training</w:t>
+      </w:r>
+      <w:r>
+        <w:rPr>
+          <w:color w:val="0070C0"/>
+          <w:sz w:val="20"/>
+          <w:szCs w:val="20"/>
+          <w:lang w:val="el-GR"/>
+        </w:rPr>
+        <w:t xml:space="preserve"> </w:t>
+      </w:r>
+      <w:r>
+        <w:rPr>
+          <w:color w:val="0070C0"/>
+          <w:sz w:val="20"/>
+          <w:szCs w:val="20"/>
+          <w:lang w:val="en-US"/>
+        </w:rPr>
+        <w:t>Curve</w:t>
+      </w:r>
+      <w:r>
+        <w:rPr>
+          <w:color w:val="0070C0"/>
+          <w:sz w:val="20"/>
+          <w:szCs w:val="20"/>
+          <w:lang w:val="el-GR"/>
+        </w:rPr>
+        <w:t xml:space="preserve"> (</w:t>
+      </w:r>
+      <w:r>
+        <w:rPr>
+          <w:color w:val="0070C0"/>
+          <w:sz w:val="20"/>
+          <w:szCs w:val="20"/>
+          <w:lang w:val="en-US"/>
+        </w:rPr>
+        <w:t>Accuracy</w:t>
+      </w:r>
+      <w:r>
+        <w:rPr>
+          <w:color w:val="0070C0"/>
+          <w:sz w:val="20"/>
+          <w:szCs w:val="20"/>
+          <w:lang w:val="el-GR"/>
+        </w:rPr>
+        <w:t>)</w:t>
       </w:r>
     </w:p>
     <w:p>
@@ -830,6 +1013,7 @@
       </w:r>
       <w:r>
         <w:rPr>
+          <w:noProof/>
           <w:color w:val="0070C0"/>
           <w:sz w:val="20"/>
           <w:szCs w:val="20"/>
@@ -948,7 +1132,7 @@
           <w:color w:val="000000" w:themeColor="text1"/>
           <w:sz w:val="20"/>
           <w:szCs w:val="20"/>
-          <w:lang w:val="el-GR"/>
+          <w:lang w:val="en-US"/>
         </w:rPr>
       </w:pPr>
       <w:r>
@@ -976,7 +1160,16 @@
           <w:szCs w:val="20"/>
           <w:lang w:val="el-GR"/>
         </w:rPr>
-        <w:t xml:space="preserve">Τα </w:t>
+        <w:t>Τα</w:t>
+      </w:r>
+      <w:r>
+        <w:rPr>
+          <w:color w:val="000000" w:themeColor="text1"/>
+          <w:sz w:val="20"/>
+          <w:szCs w:val="20"/>
+          <w:lang w:val="en-US"/>
+        </w:rPr>
+        <w:t xml:space="preserve"> </w:t>
       </w:r>
       <w:r>
         <w:rPr>
@@ -992,9 +1185,27 @@
           <w:color w:val="000000" w:themeColor="text1"/>
           <w:sz w:val="20"/>
           <w:szCs w:val="20"/>
-          <w:lang w:val="el-GR"/>
-        </w:rPr>
-        <w:t xml:space="preserve"> των </w:t>
+          <w:lang w:val="en-US"/>
+        </w:rPr>
+        <w:t xml:space="preserve"> </w:t>
+      </w:r>
+      <w:r>
+        <w:rPr>
+          <w:color w:val="000000" w:themeColor="text1"/>
+          <w:sz w:val="20"/>
+          <w:szCs w:val="20"/>
+          <w:lang w:val="el-GR"/>
+        </w:rPr>
+        <w:t>των</w:t>
+      </w:r>
+      <w:r>
+        <w:rPr>
+          <w:color w:val="000000" w:themeColor="text1"/>
+          <w:sz w:val="20"/>
+          <w:szCs w:val="20"/>
+          <w:lang w:val="en-US"/>
+        </w:rPr>
+        <w:t xml:space="preserve"> </w:t>
       </w:r>
       <w:r>
         <w:rPr>
@@ -1010,7 +1221,7 @@
           <w:color w:val="000000" w:themeColor="text1"/>
           <w:sz w:val="20"/>
           <w:szCs w:val="20"/>
-          <w:lang w:val="el-GR"/>
+          <w:lang w:val="en-US"/>
         </w:rPr>
         <w:t xml:space="preserve"> </w:t>
       </w:r>
@@ -1028,9 +1239,27 @@
           <w:color w:val="000000" w:themeColor="text1"/>
           <w:sz w:val="20"/>
           <w:szCs w:val="20"/>
-          <w:lang w:val="el-GR"/>
-        </w:rPr>
-        <w:t xml:space="preserve"> και </w:t>
+          <w:lang w:val="en-US"/>
+        </w:rPr>
+        <w:t xml:space="preserve"> </w:t>
+      </w:r>
+      <w:r>
+        <w:rPr>
+          <w:color w:val="000000" w:themeColor="text1"/>
+          <w:sz w:val="20"/>
+          <w:szCs w:val="20"/>
+          <w:lang w:val="el-GR"/>
+        </w:rPr>
+        <w:t>και</w:t>
+      </w:r>
+      <w:r>
+        <w:rPr>
+          <w:color w:val="000000" w:themeColor="text1"/>
+          <w:sz w:val="20"/>
+          <w:szCs w:val="20"/>
+          <w:lang w:val="en-US"/>
+        </w:rPr>
+        <w:t xml:space="preserve"> </w:t>
       </w:r>
       <w:r>
         <w:rPr>
@@ -1046,7 +1275,7 @@
           <w:color w:val="000000" w:themeColor="text1"/>
           <w:sz w:val="20"/>
           <w:szCs w:val="20"/>
-          <w:lang w:val="el-GR"/>
+          <w:lang w:val="en-US"/>
         </w:rPr>
         <w:t xml:space="preserve"> </w:t>
       </w:r>
@@ -1064,49 +1293,131 @@
           <w:color w:val="000000" w:themeColor="text1"/>
           <w:sz w:val="20"/>
           <w:szCs w:val="20"/>
-          <w:lang w:val="el-GR"/>
-        </w:rPr>
-        <w:t xml:space="preserve"> ταυτίζονται</w:t>
-      </w:r>
-      <w:r>
-        <w:rPr>
-          <w:color w:val="000000" w:themeColor="text1"/>
-          <w:sz w:val="20"/>
-          <w:szCs w:val="20"/>
-          <w:lang w:val="el-GR"/>
-        </w:rPr>
-        <w:t xml:space="preserve"> και είναι σταθερά στο 1</w:t>
-      </w:r>
-      <w:r>
-        <w:rPr>
-          <w:color w:val="000000" w:themeColor="text1"/>
-          <w:sz w:val="20"/>
-          <w:szCs w:val="20"/>
-          <w:lang w:val="el-GR"/>
+          <w:lang w:val="en-US"/>
         </w:rPr>
         <w:t xml:space="preserve"> </w:t>
       </w:r>
-    </w:p>
-    <w:p>
-      <w:pPr>
-        <w:rPr>
-          <w:color w:val="0070C0"/>
-          <w:sz w:val="20"/>
-          <w:szCs w:val="20"/>
-          <w:lang w:val="el-GR"/>
-        </w:rPr>
-      </w:pPr>
-      <w:r>
-        <w:rPr>
-          <w:color w:val="0070C0"/>
-          <w:sz w:val="20"/>
-          <w:szCs w:val="20"/>
-          <w:lang w:val="el-GR"/>
+      <w:r>
+        <w:rPr>
+          <w:color w:val="000000" w:themeColor="text1"/>
+          <w:sz w:val="20"/>
+          <w:szCs w:val="20"/>
+          <w:lang w:val="el-GR"/>
+        </w:rPr>
+        <w:t>ταυτίζονται</w:t>
+      </w:r>
+      <w:r>
+        <w:rPr>
+          <w:color w:val="000000" w:themeColor="text1"/>
+          <w:sz w:val="20"/>
+          <w:szCs w:val="20"/>
+          <w:lang w:val="en-US"/>
+        </w:rPr>
+        <w:t xml:space="preserve"> </w:t>
+      </w:r>
+      <w:r>
+        <w:rPr>
+          <w:color w:val="000000" w:themeColor="text1"/>
+          <w:sz w:val="20"/>
+          <w:szCs w:val="20"/>
+          <w:lang w:val="el-GR"/>
+        </w:rPr>
+        <w:t>και</w:t>
+      </w:r>
+      <w:r>
+        <w:rPr>
+          <w:color w:val="000000" w:themeColor="text1"/>
+          <w:sz w:val="20"/>
+          <w:szCs w:val="20"/>
+          <w:lang w:val="en-US"/>
+        </w:rPr>
+        <w:t xml:space="preserve"> </w:t>
+      </w:r>
+      <w:r>
+        <w:rPr>
+          <w:color w:val="000000" w:themeColor="text1"/>
+          <w:sz w:val="20"/>
+          <w:szCs w:val="20"/>
+          <w:lang w:val="el-GR"/>
+        </w:rPr>
+        <w:t>είναι</w:t>
+      </w:r>
+      <w:r>
+        <w:rPr>
+          <w:color w:val="000000" w:themeColor="text1"/>
+          <w:sz w:val="20"/>
+          <w:szCs w:val="20"/>
+          <w:lang w:val="en-US"/>
+        </w:rPr>
+        <w:t xml:space="preserve"> </w:t>
+      </w:r>
+      <w:r>
+        <w:rPr>
+          <w:color w:val="000000" w:themeColor="text1"/>
+          <w:sz w:val="20"/>
+          <w:szCs w:val="20"/>
+          <w:lang w:val="el-GR"/>
+        </w:rPr>
+        <w:t>σταθερά</w:t>
+      </w:r>
+      <w:r>
+        <w:rPr>
+          <w:color w:val="000000" w:themeColor="text1"/>
+          <w:sz w:val="20"/>
+          <w:szCs w:val="20"/>
+          <w:lang w:val="en-US"/>
+        </w:rPr>
+        <w:t xml:space="preserve"> </w:t>
+      </w:r>
+      <w:r>
+        <w:rPr>
+          <w:color w:val="000000" w:themeColor="text1"/>
+          <w:sz w:val="20"/>
+          <w:szCs w:val="20"/>
+          <w:lang w:val="el-GR"/>
+        </w:rPr>
+        <w:t>στο</w:t>
+      </w:r>
+      <w:r>
+        <w:rPr>
+          <w:color w:val="000000" w:themeColor="text1"/>
+          <w:sz w:val="20"/>
+          <w:szCs w:val="20"/>
+          <w:lang w:val="en-US"/>
+        </w:rPr>
+        <w:t xml:space="preserve"> 1</w:t>
+      </w:r>
+      <w:r>
+        <w:rPr>
+          <w:color w:val="000000" w:themeColor="text1"/>
+          <w:sz w:val="20"/>
+          <w:szCs w:val="20"/>
+          <w:lang w:val="en-US"/>
+        </w:rPr>
+        <w:t xml:space="preserve"> </w:t>
+      </w:r>
+    </w:p>
+    <w:p>
+      <w:pPr>
+        <w:rPr>
+          <w:color w:val="0070C0"/>
+          <w:sz w:val="20"/>
+          <w:szCs w:val="20"/>
+          <w:lang w:val="el-GR"/>
+        </w:rPr>
+      </w:pPr>
+      <w:r>
+        <w:rPr>
+          <w:color w:val="0070C0"/>
+          <w:sz w:val="20"/>
+          <w:szCs w:val="20"/>
+          <w:lang w:val="en-US"/>
         </w:rPr>
         <w:tab/>
       </w:r>
       <w:r>
         <w:rPr>
+          <w:noProof/>
           <w:color w:val="0070C0"/>
           <w:sz w:val="20"/>
           <w:szCs w:val="20"/>
@@ -1324,7 +1635,7 @@
           <w:color w:val="0070C0"/>
           <w:sz w:val="20"/>
           <w:szCs w:val="20"/>
-          <w:lang w:val="en-US"/>
+          <w:lang w:val="el-GR"/>
         </w:rPr>
       </w:pPr>
       <w:r>
@@ -1343,7 +1654,70 @@
           <w:szCs w:val="20"/>
           <w:lang w:val="en-US"/>
         </w:rPr>
-        <w:t>Precision curve (Negative category)</w:t>
+        <w:t>Precision</w:t>
+      </w:r>
+      <w:r>
+        <w:rPr>
+          <w:color w:val="0070C0"/>
+          <w:sz w:val="20"/>
+          <w:szCs w:val="20"/>
+          <w:lang w:val="el-GR"/>
+        </w:rPr>
+        <w:t xml:space="preserve"> </w:t>
+      </w:r>
+      <w:r>
+        <w:rPr>
+          <w:color w:val="0070C0"/>
+          <w:sz w:val="20"/>
+          <w:szCs w:val="20"/>
+          <w:lang w:val="en-US"/>
+        </w:rPr>
+        <w:t>curve</w:t>
+      </w:r>
+      <w:r>
+        <w:rPr>
+          <w:color w:val="0070C0"/>
+          <w:sz w:val="20"/>
+          <w:szCs w:val="20"/>
+          <w:lang w:val="el-GR"/>
+        </w:rPr>
+        <w:t xml:space="preserve"> (</w:t>
+      </w:r>
+      <w:r>
+        <w:rPr>
+          <w:color w:val="0070C0"/>
+          <w:sz w:val="20"/>
+          <w:szCs w:val="20"/>
+          <w:lang w:val="en-US"/>
+        </w:rPr>
+        <w:t>Negative</w:t>
+      </w:r>
+      <w:r>
+        <w:rPr>
+          <w:color w:val="0070C0"/>
+          <w:sz w:val="20"/>
+          <w:szCs w:val="20"/>
+          <w:lang w:val="el-GR"/>
+        </w:rPr>
+        <w:t xml:space="preserve"> </w:t>
+      </w:r>
+      <w:r>
+        <w:rPr>
+          <w:color w:val="0070C0"/>
+          <w:sz w:val="20"/>
+          <w:szCs w:val="20"/>
+          <w:lang w:val="en-US"/>
+        </w:rPr>
+        <w:t>category</w:t>
+      </w:r>
+      <w:r>
+        <w:rPr>
+          <w:color w:val="0070C0"/>
+          <w:sz w:val="20"/>
+          <w:szCs w:val="20"/>
+          <w:lang w:val="el-GR"/>
+        </w:rPr>
+        <w:t>)</w:t>
       </w:r>
     </w:p>
     <w:p>
@@ -1522,6 +1896,7 @@
       </w:r>
       <w:r>
         <w:rPr>
+          <w:noProof/>
           <w:color w:val="0070C0"/>
           <w:sz w:val="20"/>
           <w:szCs w:val="20"/>
@@ -1652,6 +2027,7 @@
       </w:r>
       <w:r>
         <w:rPr>
+          <w:noProof/>
           <w:color w:val="0070C0"/>
           <w:sz w:val="20"/>
           <w:szCs w:val="20"/>
@@ -1836,20 +2212,41 @@
     <w:p>
       <w:pPr>
         <w:rPr>
-          <w:color w:val="0070C0"/>
-          <w:sz w:val="20"/>
-          <w:szCs w:val="20"/>
-          <w:lang w:val="en-US"/>
-        </w:rPr>
-      </w:pPr>
-    </w:p>
-    <w:p>
-      <w:pPr>
-        <w:rPr>
-          <w:color w:val="0070C0"/>
-          <w:sz w:val="20"/>
-          <w:szCs w:val="20"/>
-          <w:lang w:val="en-US"/>
+          <w:b/>
+          <w:bCs/>
+          <w:color w:val="000000" w:themeColor="text1"/>
+          <w:u w:val="single"/>
+          <w:lang w:val="el-GR"/>
+        </w:rPr>
+      </w:pPr>
+      <w:r>
+        <w:rPr>
+          <w:b/>
+          <w:bCs/>
+          <w:color w:val="000000" w:themeColor="text1"/>
+          <w:u w:val="single"/>
+          <w:lang w:val="en-US"/>
+        </w:rPr>
+        <w:t>b</w:t>
+      </w:r>
+      <w:r>
+        <w:rPr>
+          <w:b/>
+          <w:bCs/>
+          <w:color w:val="000000" w:themeColor="text1"/>
+          <w:u w:val="single"/>
+          <w:lang w:val="el-GR"/>
+        </w:rPr>
+        <w:t>)</w:t>
+      </w:r>
+    </w:p>
+    <w:p>
+      <w:pPr>
+        <w:rPr>
+          <w:color w:val="0070C0"/>
+          <w:sz w:val="20"/>
+          <w:szCs w:val="20"/>
+          <w:lang w:val="el-GR"/>
         </w:rPr>
       </w:pPr>
     </w:p>
@@ -1871,6 +2268,7 @@
         </w:rPr>
         <w:t xml:space="preserve">Σύγκριση των στατιστικών μας με τα στατιστικά της υλοποίησης του </w:t>
       </w:r>
+      <w:proofErr w:type="spellStart"/>
       <w:r>
         <w:rPr>
           <w:color w:val="0070C0"/>
@@ -1880,6 +2278,7 @@
         </w:rPr>
         <w:t>na</w:t>
       </w:r>
+      <w:proofErr w:type="spellEnd"/>
       <w:r>
         <w:rPr>
           <w:color w:val="0070C0"/>
@@ -1889,6 +2288,7 @@
         </w:rPr>
         <w:t>ï</w:t>
       </w:r>
+      <w:proofErr w:type="spellStart"/>
       <w:r>
         <w:rPr>
           <w:color w:val="0070C0"/>
@@ -1898,6 +2298,7 @@
         </w:rPr>
         <w:t>ve</w:t>
       </w:r>
+      <w:proofErr w:type="spellEnd"/>
       <w:r>
         <w:rPr>
           <w:color w:val="0070C0"/>
@@ -1943,6 +2344,7 @@
         </w:rPr>
         <w:t xml:space="preserve"> από την βιβλιοθήκη </w:t>
       </w:r>
+      <w:proofErr w:type="spellStart"/>
       <w:r>
         <w:rPr>
           <w:color w:val="0070C0"/>
@@ -1952,6 +2354,7 @@
         </w:rPr>
         <w:t>sklearn</w:t>
       </w:r>
+      <w:proofErr w:type="spellEnd"/>
       <w:r>
         <w:rPr>
           <w:color w:val="0070C0"/>
@@ -1990,6 +2393,7 @@
         </w:rPr>
         <w:t xml:space="preserve">Παρατηρούμε ότι τα στατιστικά της υλοποίησης μας σε σχέση με την υλοποίηση της </w:t>
       </w:r>
+      <w:proofErr w:type="spellStart"/>
       <w:r>
         <w:rPr>
           <w:color w:val="000000" w:themeColor="text1"/>
@@ -1999,6 +2403,7 @@
         </w:rPr>
         <w:t>sklearn</w:t>
       </w:r>
+      <w:proofErr w:type="spellEnd"/>
       <w:r>
         <w:rPr>
           <w:color w:val="000000" w:themeColor="text1"/>
@@ -2141,7 +2546,16 @@
           <w:szCs w:val="20"/>
           <w:lang w:val="en-US"/>
         </w:rPr>
-        <w:t>accuracy)</w:t>
+        <w:t>accuracy</w:t>
+      </w:r>
+      <w:r>
+        <w:rPr>
+          <w:color w:val="000000" w:themeColor="text1"/>
+          <w:sz w:val="20"/>
+          <w:szCs w:val="20"/>
+          <w:lang w:val="el-GR"/>
+        </w:rPr>
+        <w:t>)</w:t>
       </w:r>
     </w:p>
     <w:p>
@@ -2233,6 +2647,3384 @@
         </w:drawing>
       </w:r>
     </w:p>
+    <w:p>
+      <w:pPr>
+        <w:rPr>
+          <w:color w:val="0070C0"/>
+          <w:sz w:val="20"/>
+          <w:szCs w:val="20"/>
+          <w:lang w:val="el-GR"/>
+        </w:rPr>
+      </w:pPr>
+    </w:p>
+    <w:p>
+      <w:pPr>
+        <w:rPr>
+          <w:color w:val="0070C0"/>
+          <w:sz w:val="20"/>
+          <w:szCs w:val="20"/>
+          <w:lang w:val="el-GR"/>
+        </w:rPr>
+      </w:pPr>
+    </w:p>
+    <w:p>
+      <w:pPr>
+        <w:rPr>
+          <w:color w:val="0070C0"/>
+          <w:sz w:val="20"/>
+          <w:szCs w:val="20"/>
+          <w:lang w:val="el-GR"/>
+        </w:rPr>
+      </w:pPr>
+    </w:p>
+    <w:p>
+      <w:pPr>
+        <w:rPr>
+          <w:color w:val="4472C4" w:themeColor="accent1"/>
+          <w:sz w:val="20"/>
+          <w:szCs w:val="20"/>
+          <w:lang w:val="en-US"/>
+        </w:rPr>
+      </w:pPr>
+    </w:p>
+    <w:p>
+      <w:pPr>
+        <w:rPr>
+          <w:color w:val="0070C0"/>
+          <w:sz w:val="20"/>
+          <w:szCs w:val="20"/>
+          <w:lang w:val="el-GR"/>
+        </w:rPr>
+      </w:pPr>
+      <w:r>
+        <w:rPr>
+          <w:color w:val="0070C0"/>
+          <w:sz w:val="20"/>
+          <w:szCs w:val="20"/>
+          <w:lang w:val="el-GR"/>
+        </w:rPr>
+        <w:tab/>
+      </w:r>
+    </w:p>
+    <w:p>
+      <w:pPr>
+        <w:rPr>
+          <w:color w:val="0070C0"/>
+          <w:sz w:val="20"/>
+          <w:szCs w:val="20"/>
+          <w:lang w:val="el-GR"/>
+        </w:rPr>
+      </w:pPr>
+    </w:p>
+    <w:p>
+      <w:pPr>
+        <w:rPr>
+          <w:color w:val="0070C0"/>
+          <w:sz w:val="20"/>
+          <w:szCs w:val="20"/>
+          <w:lang w:val="el-GR"/>
+        </w:rPr>
+      </w:pPr>
+    </w:p>
+    <w:p>
+      <w:pPr>
+        <w:rPr>
+          <w:color w:val="0070C0"/>
+          <w:sz w:val="20"/>
+          <w:szCs w:val="20"/>
+          <w:lang w:val="el-GR"/>
+        </w:rPr>
+      </w:pPr>
+    </w:p>
+    <w:p>
+      <w:pPr>
+        <w:rPr>
+          <w:color w:val="0070C0"/>
+          <w:sz w:val="20"/>
+          <w:szCs w:val="20"/>
+          <w:lang w:val="el-GR"/>
+        </w:rPr>
+      </w:pPr>
+    </w:p>
+    <w:p>
+      <w:pPr>
+        <w:rPr>
+          <w:color w:val="0070C0"/>
+          <w:sz w:val="20"/>
+          <w:szCs w:val="20"/>
+          <w:lang w:val="el-GR"/>
+        </w:rPr>
+      </w:pPr>
+    </w:p>
+    <w:p>
+      <w:pPr>
+        <w:rPr>
+          <w:color w:val="0070C0"/>
+          <w:sz w:val="20"/>
+          <w:szCs w:val="20"/>
+          <w:lang w:val="el-GR"/>
+        </w:rPr>
+      </w:pPr>
+    </w:p>
+    <w:p>
+      <w:pPr>
+        <w:rPr>
+          <w:color w:val="0070C0"/>
+          <w:sz w:val="20"/>
+          <w:szCs w:val="20"/>
+          <w:lang w:val="el-GR"/>
+        </w:rPr>
+      </w:pPr>
+    </w:p>
+    <w:p>
+      <w:pPr>
+        <w:rPr>
+          <w:color w:val="0070C0"/>
+          <w:sz w:val="20"/>
+          <w:szCs w:val="20"/>
+          <w:lang w:val="en-US"/>
+        </w:rPr>
+      </w:pPr>
+      <w:r>
+        <w:rPr>
+          <w:color w:val="0070C0"/>
+          <w:sz w:val="20"/>
+          <w:szCs w:val="20"/>
+          <w:lang w:val="en-US"/>
+        </w:rPr>
+        <w:t>Training curve (A</w:t>
+      </w:r>
+      <w:r>
+        <w:rPr>
+          <w:color w:val="0070C0"/>
+          <w:sz w:val="20"/>
+          <w:szCs w:val="20"/>
+          <w:lang w:val="en-US"/>
+        </w:rPr>
+        <w:t>ccuracy):</w:t>
+      </w:r>
+    </w:p>
+    <w:p>
+      <w:pPr>
+        <w:rPr>
+          <w:color w:val="0070C0"/>
+          <w:sz w:val="20"/>
+          <w:szCs w:val="20"/>
+          <w:lang w:val="en-US"/>
+        </w:rPr>
+      </w:pPr>
+    </w:p>
+    <w:p>
+      <w:pPr>
+        <w:rPr>
+          <w:color w:val="0070C0"/>
+          <w:sz w:val="20"/>
+          <w:szCs w:val="20"/>
+          <w:lang w:val="en-US"/>
+        </w:rPr>
+      </w:pPr>
+      <w:r>
+        <w:rPr>
+          <w:noProof/>
+          <w:color w:val="0070C0"/>
+          <w:sz w:val="20"/>
+          <w:szCs w:val="20"/>
+          <w:lang w:val="en-US"/>
+        </w:rPr>
+        <w:drawing>
+          <wp:inline distT="0" distB="0" distL="0" distR="0" wp14:anchorId="37DD0ABC" wp14:editId="7C1CF4D9">
+            <wp:extent cx="3627620" cy="2483937"/>
+            <wp:effectExtent l="0" t="0" r="0" b="0"/>
+            <wp:docPr id="1805319526" name="Picture 1" descr="A graph of a graph&#10;&#10;Description automatically generated with medium confidence"/>
+            <wp:cNvGraphicFramePr>
+              <a:graphicFrameLocks xmlns:a="http://schemas.openxmlformats.org/drawingml/2006/main" noChangeAspect="1"/>
+            </wp:cNvGraphicFramePr>
+            <a:graphic xmlns:a="http://schemas.openxmlformats.org/drawingml/2006/main">
+              <a:graphicData uri="http://schemas.openxmlformats.org/drawingml/2006/picture">
+                <pic:pic xmlns:pic="http://schemas.openxmlformats.org/drawingml/2006/picture">
+                  <pic:nvPicPr>
+                    <pic:cNvPr id="1805319526" name="Picture 1" descr="A graph of a graph&#10;&#10;Description automatically generated with medium confidence"/>
+                    <pic:cNvPicPr/>
+                  </pic:nvPicPr>
+                  <pic:blipFill>
+                    <a:blip r:embed="rId13"/>
+                    <a:stretch>
+                      <a:fillRect/>
+                    </a:stretch>
+                  </pic:blipFill>
+                  <pic:spPr>
+                    <a:xfrm>
+                      <a:off x="0" y="0"/>
+                      <a:ext cx="3637975" cy="2491027"/>
+                    </a:xfrm>
+                    <a:prstGeom prst="rect">
+                      <a:avLst/>
+                    </a:prstGeom>
+                  </pic:spPr>
+                </pic:pic>
+              </a:graphicData>
+            </a:graphic>
+          </wp:inline>
+        </w:drawing>
+      </w:r>
+    </w:p>
+    <w:p>
+      <w:pPr>
+        <w:rPr>
+          <w:color w:val="0070C0"/>
+          <w:sz w:val="20"/>
+          <w:szCs w:val="20"/>
+          <w:lang w:val="en-US"/>
+        </w:rPr>
+      </w:pPr>
+    </w:p>
+    <w:p>
+      <w:pPr>
+        <w:rPr>
+          <w:color w:val="0070C0"/>
+          <w:sz w:val="20"/>
+          <w:szCs w:val="20"/>
+          <w:lang w:val="en-US"/>
+        </w:rPr>
+      </w:pPr>
+    </w:p>
+    <w:p>
+      <w:pPr>
+        <w:rPr>
+          <w:color w:val="0070C0"/>
+          <w:sz w:val="20"/>
+          <w:szCs w:val="20"/>
+          <w:lang w:val="en-US"/>
+        </w:rPr>
+      </w:pPr>
+    </w:p>
+    <w:p>
+      <w:pPr>
+        <w:rPr>
+          <w:color w:val="0070C0"/>
+          <w:sz w:val="20"/>
+          <w:szCs w:val="20"/>
+          <w:lang w:val="en-US"/>
+        </w:rPr>
+      </w:pPr>
+      <w:r>
+        <w:rPr>
+          <w:color w:val="0070C0"/>
+          <w:sz w:val="20"/>
+          <w:szCs w:val="20"/>
+          <w:lang w:val="en-US"/>
+        </w:rPr>
+        <w:t>Recall curve:</w:t>
+      </w:r>
+    </w:p>
+    <w:p>
+      <w:pPr>
+        <w:rPr>
+          <w:color w:val="0070C0"/>
+          <w:sz w:val="20"/>
+          <w:szCs w:val="20"/>
+          <w:lang w:val="en-US"/>
+        </w:rPr>
+      </w:pPr>
+    </w:p>
+    <w:p>
+      <w:pPr>
+        <w:rPr>
+          <w:color w:val="0070C0"/>
+          <w:sz w:val="20"/>
+          <w:szCs w:val="20"/>
+          <w:lang w:val="en-US"/>
+        </w:rPr>
+      </w:pPr>
+      <w:r>
+        <w:rPr>
+          <w:noProof/>
+          <w:color w:val="0070C0"/>
+          <w:sz w:val="20"/>
+          <w:szCs w:val="20"/>
+          <w:lang w:val="en-US"/>
+        </w:rPr>
+        <w:drawing>
+          <wp:inline distT="0" distB="0" distL="0" distR="0" wp14:anchorId="36578BCE" wp14:editId="32B16AF9">
+            <wp:extent cx="3447738" cy="2445080"/>
+            <wp:effectExtent l="0" t="0" r="0" b="0"/>
+            <wp:docPr id="425946942" name="Picture 1" descr="A white rectangular object with green lines&#10;&#10;Description automatically generated"/>
+            <wp:cNvGraphicFramePr>
+              <a:graphicFrameLocks xmlns:a="http://schemas.openxmlformats.org/drawingml/2006/main" noChangeAspect="1"/>
+            </wp:cNvGraphicFramePr>
+            <a:graphic xmlns:a="http://schemas.openxmlformats.org/drawingml/2006/main">
+              <a:graphicData uri="http://schemas.openxmlformats.org/drawingml/2006/picture">
+                <pic:pic xmlns:pic="http://schemas.openxmlformats.org/drawingml/2006/picture">
+                  <pic:nvPicPr>
+                    <pic:cNvPr id="425946942" name="Picture 1" descr="A white rectangular object with green lines&#10;&#10;Description automatically generated"/>
+                    <pic:cNvPicPr/>
+                  </pic:nvPicPr>
+                  <pic:blipFill>
+                    <a:blip r:embed="rId14"/>
+                    <a:stretch>
+                      <a:fillRect/>
+                    </a:stretch>
+                  </pic:blipFill>
+                  <pic:spPr>
+                    <a:xfrm>
+                      <a:off x="0" y="0"/>
+                      <a:ext cx="3454679" cy="2450003"/>
+                    </a:xfrm>
+                    <a:prstGeom prst="rect">
+                      <a:avLst/>
+                    </a:prstGeom>
+                  </pic:spPr>
+                </pic:pic>
+              </a:graphicData>
+            </a:graphic>
+          </wp:inline>
+        </w:drawing>
+      </w:r>
+    </w:p>
+    <w:p>
+      <w:pPr>
+        <w:rPr>
+          <w:color w:val="0070C0"/>
+          <w:sz w:val="20"/>
+          <w:szCs w:val="20"/>
+          <w:lang w:val="en-US"/>
+        </w:rPr>
+      </w:pPr>
+    </w:p>
+    <w:p>
+      <w:pPr>
+        <w:rPr>
+          <w:color w:val="0070C0"/>
+          <w:sz w:val="20"/>
+          <w:szCs w:val="20"/>
+          <w:lang w:val="en-US"/>
+        </w:rPr>
+      </w:pPr>
+    </w:p>
+    <w:p>
+      <w:pPr>
+        <w:rPr>
+          <w:color w:val="0070C0"/>
+          <w:sz w:val="20"/>
+          <w:szCs w:val="20"/>
+          <w:lang w:val="en-US"/>
+        </w:rPr>
+      </w:pPr>
+    </w:p>
+    <w:p>
+      <w:pPr>
+        <w:rPr>
+          <w:color w:val="0070C0"/>
+          <w:sz w:val="20"/>
+          <w:szCs w:val="20"/>
+          <w:lang w:val="en-US"/>
+        </w:rPr>
+      </w:pPr>
+    </w:p>
+    <w:p>
+      <w:pPr>
+        <w:rPr>
+          <w:color w:val="0070C0"/>
+          <w:sz w:val="20"/>
+          <w:szCs w:val="20"/>
+          <w:lang w:val="en-US"/>
+        </w:rPr>
+      </w:pPr>
+    </w:p>
+    <w:p>
+      <w:pPr>
+        <w:rPr>
+          <w:color w:val="0070C0"/>
+          <w:sz w:val="20"/>
+          <w:szCs w:val="20"/>
+          <w:lang w:val="en-US"/>
+        </w:rPr>
+      </w:pPr>
+    </w:p>
+    <w:p>
+      <w:pPr>
+        <w:rPr>
+          <w:color w:val="0070C0"/>
+          <w:sz w:val="20"/>
+          <w:szCs w:val="20"/>
+          <w:lang w:val="en-US"/>
+        </w:rPr>
+      </w:pPr>
+    </w:p>
+    <w:p>
+      <w:pPr>
+        <w:rPr>
+          <w:color w:val="0070C0"/>
+          <w:sz w:val="20"/>
+          <w:szCs w:val="20"/>
+          <w:lang w:val="en-US"/>
+        </w:rPr>
+      </w:pPr>
+    </w:p>
+    <w:p>
+      <w:pPr>
+        <w:rPr>
+          <w:color w:val="0070C0"/>
+          <w:sz w:val="20"/>
+          <w:szCs w:val="20"/>
+          <w:lang w:val="en-US"/>
+        </w:rPr>
+      </w:pPr>
+    </w:p>
+    <w:p>
+      <w:pPr>
+        <w:rPr>
+          <w:color w:val="0070C0"/>
+          <w:sz w:val="20"/>
+          <w:szCs w:val="20"/>
+          <w:lang w:val="en-US"/>
+        </w:rPr>
+      </w:pPr>
+    </w:p>
+    <w:p>
+      <w:pPr>
+        <w:rPr>
+          <w:color w:val="0070C0"/>
+          <w:sz w:val="20"/>
+          <w:szCs w:val="20"/>
+          <w:lang w:val="en-US"/>
+        </w:rPr>
+      </w:pPr>
+    </w:p>
+    <w:p>
+      <w:pPr>
+        <w:rPr>
+          <w:color w:val="0070C0"/>
+          <w:sz w:val="20"/>
+          <w:szCs w:val="20"/>
+          <w:lang w:val="en-US"/>
+        </w:rPr>
+      </w:pPr>
+    </w:p>
+    <w:p>
+      <w:pPr>
+        <w:rPr>
+          <w:color w:val="0070C0"/>
+          <w:sz w:val="20"/>
+          <w:szCs w:val="20"/>
+          <w:lang w:val="en-US"/>
+        </w:rPr>
+      </w:pPr>
+    </w:p>
+    <w:p>
+      <w:pPr>
+        <w:rPr>
+          <w:color w:val="0070C0"/>
+          <w:sz w:val="20"/>
+          <w:szCs w:val="20"/>
+          <w:lang w:val="en-US"/>
+        </w:rPr>
+      </w:pPr>
+    </w:p>
+    <w:p>
+      <w:pPr>
+        <w:rPr>
+          <w:color w:val="0070C0"/>
+          <w:sz w:val="20"/>
+          <w:szCs w:val="20"/>
+          <w:lang w:val="en-US"/>
+        </w:rPr>
+      </w:pPr>
+    </w:p>
+    <w:p>
+      <w:pPr>
+        <w:rPr>
+          <w:color w:val="0070C0"/>
+          <w:sz w:val="20"/>
+          <w:szCs w:val="20"/>
+          <w:lang w:val="en-US"/>
+        </w:rPr>
+      </w:pPr>
+    </w:p>
+    <w:p>
+      <w:pPr>
+        <w:rPr>
+          <w:color w:val="0070C0"/>
+          <w:sz w:val="20"/>
+          <w:szCs w:val="20"/>
+          <w:lang w:val="en-US"/>
+        </w:rPr>
+      </w:pPr>
+    </w:p>
+    <w:p>
+      <w:pPr>
+        <w:rPr>
+          <w:color w:val="0070C0"/>
+          <w:sz w:val="20"/>
+          <w:szCs w:val="20"/>
+          <w:lang w:val="en-US"/>
+        </w:rPr>
+      </w:pPr>
+    </w:p>
+    <w:p>
+      <w:pPr>
+        <w:rPr>
+          <w:color w:val="0070C0"/>
+          <w:sz w:val="20"/>
+          <w:szCs w:val="20"/>
+          <w:lang w:val="en-US"/>
+        </w:rPr>
+      </w:pPr>
+      <w:r>
+        <w:rPr>
+          <w:color w:val="0070C0"/>
+          <w:sz w:val="20"/>
+          <w:szCs w:val="20"/>
+          <w:lang w:val="en-US"/>
+        </w:rPr>
+        <w:t>Precision curve:</w:t>
+      </w:r>
+    </w:p>
+    <w:p>
+      <w:pPr>
+        <w:rPr>
+          <w:color w:val="0070C0"/>
+          <w:sz w:val="20"/>
+          <w:szCs w:val="20"/>
+          <w:lang w:val="en-US"/>
+        </w:rPr>
+      </w:pPr>
+    </w:p>
+    <w:p>
+      <w:pPr>
+        <w:rPr>
+          <w:color w:val="0070C0"/>
+          <w:sz w:val="20"/>
+          <w:szCs w:val="20"/>
+          <w:lang w:val="en-US"/>
+        </w:rPr>
+      </w:pPr>
+      <w:r>
+        <w:rPr>
+          <w:noProof/>
+          <w:color w:val="0070C0"/>
+          <w:sz w:val="20"/>
+          <w:szCs w:val="20"/>
+          <w:lang w:val="en-US"/>
+        </w:rPr>
+        <w:drawing>
+          <wp:inline distT="0" distB="0" distL="0" distR="0" wp14:anchorId="42B68315" wp14:editId="37877876">
+            <wp:extent cx="3350302" cy="2412912"/>
+            <wp:effectExtent l="0" t="0" r="0" b="0"/>
+            <wp:docPr id="1725873994" name="Picture 1" descr="A graph of a training&#10;&#10;Description automatically generated"/>
+            <wp:cNvGraphicFramePr>
+              <a:graphicFrameLocks xmlns:a="http://schemas.openxmlformats.org/drawingml/2006/main" noChangeAspect="1"/>
+            </wp:cNvGraphicFramePr>
+            <a:graphic xmlns:a="http://schemas.openxmlformats.org/drawingml/2006/main">
+              <a:graphicData uri="http://schemas.openxmlformats.org/drawingml/2006/picture">
+                <pic:pic xmlns:pic="http://schemas.openxmlformats.org/drawingml/2006/picture">
+                  <pic:nvPicPr>
+                    <pic:cNvPr id="1725873994" name="Picture 1" descr="A graph of a training&#10;&#10;Description automatically generated"/>
+                    <pic:cNvPicPr/>
+                  </pic:nvPicPr>
+                  <pic:blipFill>
+                    <a:blip r:embed="rId15"/>
+                    <a:stretch>
+                      <a:fillRect/>
+                    </a:stretch>
+                  </pic:blipFill>
+                  <pic:spPr>
+                    <a:xfrm>
+                      <a:off x="0" y="0"/>
+                      <a:ext cx="3369729" cy="2426903"/>
+                    </a:xfrm>
+                    <a:prstGeom prst="rect">
+                      <a:avLst/>
+                    </a:prstGeom>
+                  </pic:spPr>
+                </pic:pic>
+              </a:graphicData>
+            </a:graphic>
+          </wp:inline>
+        </w:drawing>
+      </w:r>
+    </w:p>
+    <w:p>
+      <w:pPr>
+        <w:rPr>
+          <w:color w:val="0070C0"/>
+          <w:sz w:val="20"/>
+          <w:szCs w:val="20"/>
+          <w:lang w:val="en-US"/>
+        </w:rPr>
+      </w:pPr>
+    </w:p>
+    <w:p>
+      <w:pPr>
+        <w:rPr>
+          <w:color w:val="0070C0"/>
+          <w:sz w:val="20"/>
+          <w:szCs w:val="20"/>
+          <w:lang w:val="en-US"/>
+        </w:rPr>
+      </w:pPr>
+    </w:p>
+    <w:p>
+      <w:pPr>
+        <w:rPr>
+          <w:color w:val="0070C0"/>
+          <w:sz w:val="20"/>
+          <w:szCs w:val="20"/>
+          <w:lang w:val="en-US"/>
+        </w:rPr>
+      </w:pPr>
+    </w:p>
+    <w:p>
+      <w:pPr>
+        <w:rPr>
+          <w:color w:val="0070C0"/>
+          <w:sz w:val="20"/>
+          <w:szCs w:val="20"/>
+          <w:lang w:val="en-US"/>
+        </w:rPr>
+      </w:pPr>
+    </w:p>
+    <w:p>
+      <w:pPr>
+        <w:rPr>
+          <w:color w:val="0070C0"/>
+          <w:sz w:val="20"/>
+          <w:szCs w:val="20"/>
+          <w:lang w:val="en-US"/>
+        </w:rPr>
+      </w:pPr>
+    </w:p>
+    <w:p>
+      <w:pPr>
+        <w:rPr>
+          <w:color w:val="0070C0"/>
+          <w:sz w:val="20"/>
+          <w:szCs w:val="20"/>
+          <w:lang w:val="en-US"/>
+        </w:rPr>
+      </w:pPr>
+      <w:r>
+        <w:rPr>
+          <w:color w:val="0070C0"/>
+          <w:sz w:val="20"/>
+          <w:szCs w:val="20"/>
+          <w:lang w:val="en-US"/>
+        </w:rPr>
+        <w:t>F1 curve:</w:t>
+      </w:r>
+    </w:p>
+    <w:p>
+      <w:pPr>
+        <w:rPr>
+          <w:color w:val="0070C0"/>
+          <w:sz w:val="20"/>
+          <w:szCs w:val="20"/>
+          <w:lang w:val="en-US"/>
+        </w:rPr>
+      </w:pPr>
+    </w:p>
+    <w:p>
+      <w:pPr>
+        <w:rPr>
+          <w:color w:val="0070C0"/>
+          <w:sz w:val="20"/>
+          <w:szCs w:val="20"/>
+          <w:lang w:val="en-US"/>
+        </w:rPr>
+      </w:pPr>
+      <w:r>
+        <w:rPr>
+          <w:noProof/>
+          <w:color w:val="0070C0"/>
+          <w:sz w:val="20"/>
+          <w:szCs w:val="20"/>
+          <w:lang w:val="en-US"/>
+        </w:rPr>
+        <w:drawing>
+          <wp:inline distT="0" distB="0" distL="0" distR="0" wp14:anchorId="748FBEC1" wp14:editId="1AD60FF3">
+            <wp:extent cx="3444664" cy="2480872"/>
+            <wp:effectExtent l="0" t="0" r="0" b="0"/>
+            <wp:docPr id="1541168182" name="Picture 1" descr="A green line graph on a white background&#10;&#10;Description automatically generated"/>
+            <wp:cNvGraphicFramePr>
+              <a:graphicFrameLocks xmlns:a="http://schemas.openxmlformats.org/drawingml/2006/main" noChangeAspect="1"/>
+            </wp:cNvGraphicFramePr>
+            <a:graphic xmlns:a="http://schemas.openxmlformats.org/drawingml/2006/main">
+              <a:graphicData uri="http://schemas.openxmlformats.org/drawingml/2006/picture">
+                <pic:pic xmlns:pic="http://schemas.openxmlformats.org/drawingml/2006/picture">
+                  <pic:nvPicPr>
+                    <pic:cNvPr id="1541168182" name="Picture 1" descr="A green line graph on a white background&#10;&#10;Description automatically generated"/>
+                    <pic:cNvPicPr/>
+                  </pic:nvPicPr>
+                  <pic:blipFill>
+                    <a:blip r:embed="rId16"/>
+                    <a:stretch>
+                      <a:fillRect/>
+                    </a:stretch>
+                  </pic:blipFill>
+                  <pic:spPr>
+                    <a:xfrm>
+                      <a:off x="0" y="0"/>
+                      <a:ext cx="3452041" cy="2486185"/>
+                    </a:xfrm>
+                    <a:prstGeom prst="rect">
+                      <a:avLst/>
+                    </a:prstGeom>
+                  </pic:spPr>
+                </pic:pic>
+              </a:graphicData>
+            </a:graphic>
+          </wp:inline>
+        </w:drawing>
+      </w:r>
+    </w:p>
+    <w:p>
+      <w:pPr>
+        <w:rPr>
+          <w:color w:val="0070C0"/>
+          <w:sz w:val="20"/>
+          <w:szCs w:val="20"/>
+          <w:lang w:val="en-US"/>
+        </w:rPr>
+      </w:pPr>
+    </w:p>
+    <w:p>
+      <w:pPr>
+        <w:rPr>
+          <w:color w:val="0070C0"/>
+          <w:sz w:val="20"/>
+          <w:szCs w:val="20"/>
+          <w:lang w:val="en-US"/>
+        </w:rPr>
+      </w:pPr>
+    </w:p>
+    <w:p>
+      <w:pPr>
+        <w:rPr>
+          <w:color w:val="0070C0"/>
+          <w:sz w:val="20"/>
+          <w:szCs w:val="20"/>
+          <w:lang w:val="en-US"/>
+        </w:rPr>
+      </w:pPr>
+    </w:p>
+    <w:p>
+      <w:pPr>
+        <w:rPr>
+          <w:color w:val="0070C0"/>
+          <w:sz w:val="20"/>
+          <w:szCs w:val="20"/>
+          <w:lang w:val="en-US"/>
+        </w:rPr>
+      </w:pPr>
+    </w:p>
+    <w:p>
+      <w:pPr>
+        <w:rPr>
+          <w:color w:val="0070C0"/>
+          <w:sz w:val="20"/>
+          <w:szCs w:val="20"/>
+          <w:lang w:val="en-US"/>
+        </w:rPr>
+      </w:pPr>
+    </w:p>
+    <w:p>
+      <w:pPr>
+        <w:rPr>
+          <w:color w:val="0070C0"/>
+          <w:sz w:val="20"/>
+          <w:szCs w:val="20"/>
+          <w:lang w:val="en-US"/>
+        </w:rPr>
+      </w:pPr>
+    </w:p>
+    <w:p>
+      <w:pPr>
+        <w:rPr>
+          <w:color w:val="0070C0"/>
+          <w:sz w:val="20"/>
+          <w:szCs w:val="20"/>
+          <w:lang w:val="en-US"/>
+        </w:rPr>
+      </w:pPr>
+    </w:p>
+    <w:p>
+      <w:pPr>
+        <w:rPr>
+          <w:color w:val="0070C0"/>
+          <w:sz w:val="20"/>
+          <w:szCs w:val="20"/>
+          <w:lang w:val="en-US"/>
+        </w:rPr>
+      </w:pPr>
+    </w:p>
+    <w:p>
+      <w:pPr>
+        <w:rPr>
+          <w:color w:val="0070C0"/>
+          <w:sz w:val="20"/>
+          <w:szCs w:val="20"/>
+          <w:lang w:val="en-US"/>
+        </w:rPr>
+      </w:pPr>
+    </w:p>
+    <w:p>
+      <w:pPr>
+        <w:rPr>
+          <w:color w:val="0070C0"/>
+          <w:sz w:val="20"/>
+          <w:szCs w:val="20"/>
+          <w:lang w:val="en-US"/>
+        </w:rPr>
+      </w:pPr>
+    </w:p>
+    <w:p>
+      <w:pPr>
+        <w:rPr>
+          <w:color w:val="0070C0"/>
+          <w:sz w:val="20"/>
+          <w:szCs w:val="20"/>
+          <w:lang w:val="en-US"/>
+        </w:rPr>
+      </w:pPr>
+    </w:p>
+    <w:p>
+      <w:pPr>
+        <w:rPr>
+          <w:color w:val="0070C0"/>
+          <w:sz w:val="20"/>
+          <w:szCs w:val="20"/>
+          <w:lang w:val="en-US"/>
+        </w:rPr>
+      </w:pPr>
+    </w:p>
+    <w:p>
+      <w:pPr>
+        <w:rPr>
+          <w:b/>
+          <w:bCs/>
+          <w:color w:val="000000" w:themeColor="text1"/>
+          <w:sz w:val="28"/>
+          <w:szCs w:val="28"/>
+          <w:u w:val="single"/>
+          <w:lang w:val="en-US"/>
+        </w:rPr>
+      </w:pPr>
+    </w:p>
+    <w:p>
+      <w:pPr>
+        <w:rPr>
+          <w:b/>
+          <w:bCs/>
+          <w:color w:val="000000" w:themeColor="text1"/>
+          <w:sz w:val="28"/>
+          <w:szCs w:val="28"/>
+          <w:u w:val="single"/>
+          <w:lang w:val="en-US"/>
+        </w:rPr>
+      </w:pPr>
+    </w:p>
+    <w:p>
+      <w:pPr>
+        <w:rPr>
+          <w:b/>
+          <w:bCs/>
+          <w:color w:val="000000" w:themeColor="text1"/>
+          <w:sz w:val="28"/>
+          <w:szCs w:val="28"/>
+          <w:u w:val="single"/>
+          <w:lang w:val="en-US"/>
+        </w:rPr>
+      </w:pPr>
+    </w:p>
+    <w:p>
+      <w:pPr>
+        <w:rPr>
+          <w:b/>
+          <w:bCs/>
+          <w:color w:val="000000" w:themeColor="text1"/>
+          <w:sz w:val="28"/>
+          <w:szCs w:val="28"/>
+          <w:u w:val="single"/>
+          <w:lang w:val="en-US"/>
+        </w:rPr>
+      </w:pPr>
+      <w:r>
+        <w:rPr>
+          <w:b/>
+          <w:bCs/>
+          <w:color w:val="000000" w:themeColor="text1"/>
+          <w:sz w:val="28"/>
+          <w:szCs w:val="28"/>
+          <w:u w:val="single"/>
+          <w:lang w:val="en-US"/>
+        </w:rPr>
+        <w:t>Random Forest algorithm:</w:t>
+      </w:r>
+    </w:p>
+    <w:p>
+      <w:pPr>
+        <w:rPr>
+          <w:b/>
+          <w:bCs/>
+          <w:color w:val="000000" w:themeColor="text1"/>
+          <w:sz w:val="28"/>
+          <w:szCs w:val="28"/>
+          <w:u w:val="single"/>
+          <w:lang w:val="en-US"/>
+        </w:rPr>
+      </w:pPr>
+    </w:p>
+    <w:p>
+      <w:pPr>
+        <w:rPr>
+          <w:b/>
+          <w:bCs/>
+          <w:color w:val="000000" w:themeColor="text1"/>
+          <w:sz w:val="28"/>
+          <w:szCs w:val="28"/>
+          <w:u w:val="single"/>
+          <w:lang w:val="en-US"/>
+        </w:rPr>
+      </w:pPr>
+      <w:r>
+        <w:rPr>
+          <w:b/>
+          <w:bCs/>
+          <w:color w:val="000000" w:themeColor="text1"/>
+          <w:sz w:val="28"/>
+          <w:szCs w:val="28"/>
+          <w:u w:val="single"/>
+          <w:lang w:val="en-US"/>
+        </w:rPr>
+        <w:t>a)</w:t>
+      </w:r>
+    </w:p>
+    <w:p>
+      <w:pPr>
+        <w:rPr>
+          <w:color w:val="000000" w:themeColor="text1"/>
+          <w:sz w:val="21"/>
+          <w:szCs w:val="21"/>
+          <w:lang w:val="el-GR"/>
+        </w:rPr>
+      </w:pPr>
+      <w:r>
+        <w:rPr>
+          <w:color w:val="000000" w:themeColor="text1"/>
+          <w:sz w:val="21"/>
+          <w:szCs w:val="21"/>
+          <w:lang w:val="el-GR"/>
+        </w:rPr>
+        <w:t xml:space="preserve">Χρησιμοποιήσαμε τα ίδια 27 </w:t>
+      </w:r>
+      <w:r>
+        <w:rPr>
+          <w:color w:val="000000" w:themeColor="text1"/>
+          <w:sz w:val="21"/>
+          <w:szCs w:val="21"/>
+          <w:lang w:val="en-US"/>
+        </w:rPr>
+        <w:t>features</w:t>
+      </w:r>
+      <w:r>
+        <w:rPr>
+          <w:color w:val="000000" w:themeColor="text1"/>
+          <w:sz w:val="21"/>
+          <w:szCs w:val="21"/>
+          <w:lang w:val="el-GR"/>
+        </w:rPr>
+        <w:t xml:space="preserve"> </w:t>
+      </w:r>
+      <w:r>
+        <w:rPr>
+          <w:color w:val="000000" w:themeColor="text1"/>
+          <w:sz w:val="21"/>
+          <w:szCs w:val="21"/>
+          <w:lang w:val="el-GR"/>
+        </w:rPr>
+        <w:t xml:space="preserve">για τα δεδομένα μας. Ως </w:t>
+      </w:r>
+      <w:proofErr w:type="spellStart"/>
+      <w:r>
+        <w:rPr>
+          <w:color w:val="000000" w:themeColor="text1"/>
+          <w:sz w:val="21"/>
+          <w:szCs w:val="21"/>
+          <w:lang w:val="el-GR"/>
+        </w:rPr>
+        <w:t>υπερπαραμέτρους</w:t>
+      </w:r>
+      <w:proofErr w:type="spellEnd"/>
+      <w:r>
+        <w:rPr>
+          <w:color w:val="000000" w:themeColor="text1"/>
+          <w:sz w:val="21"/>
+          <w:szCs w:val="21"/>
+          <w:lang w:val="el-GR"/>
+        </w:rPr>
+        <w:t xml:space="preserve"> </w:t>
+      </w:r>
+      <w:r>
+        <w:rPr>
+          <w:color w:val="000000" w:themeColor="text1"/>
+          <w:sz w:val="21"/>
+          <w:szCs w:val="21"/>
+          <w:lang w:val="el-GR"/>
+        </w:rPr>
+        <w:t>χρησιμοποιήσαμε</w:t>
+      </w:r>
+      <w:r>
+        <w:rPr>
+          <w:color w:val="000000" w:themeColor="text1"/>
+          <w:sz w:val="21"/>
+          <w:szCs w:val="21"/>
+          <w:lang w:val="el-GR"/>
+        </w:rPr>
+        <w:t xml:space="preserve"> 150 δέντρα με 10 τυχαία επιλεγμένα </w:t>
+      </w:r>
+      <w:r>
+        <w:rPr>
+          <w:color w:val="000000" w:themeColor="text1"/>
+          <w:sz w:val="21"/>
+          <w:szCs w:val="21"/>
+          <w:lang w:val="en-US"/>
+        </w:rPr>
+        <w:t>features</w:t>
+      </w:r>
+      <w:r>
+        <w:rPr>
+          <w:color w:val="000000" w:themeColor="text1"/>
+          <w:sz w:val="21"/>
+          <w:szCs w:val="21"/>
+          <w:lang w:val="el-GR"/>
+        </w:rPr>
+        <w:t xml:space="preserve"> </w:t>
+      </w:r>
+      <w:r>
+        <w:rPr>
+          <w:color w:val="000000" w:themeColor="text1"/>
+          <w:sz w:val="21"/>
+          <w:szCs w:val="21"/>
+          <w:lang w:val="el-GR"/>
+        </w:rPr>
+        <w:t xml:space="preserve">για </w:t>
+      </w:r>
+      <w:r>
+        <w:rPr>
+          <w:color w:val="000000" w:themeColor="text1"/>
+          <w:sz w:val="21"/>
+          <w:szCs w:val="21"/>
+          <w:lang w:val="el-GR"/>
+        </w:rPr>
+        <w:t>το κάθε ένα.</w:t>
+      </w:r>
+    </w:p>
+    <w:p>
+      <w:pPr>
+        <w:rPr>
+          <w:color w:val="000000" w:themeColor="text1"/>
+          <w:sz w:val="21"/>
+          <w:szCs w:val="21"/>
+          <w:lang w:val="el-GR"/>
+        </w:rPr>
+      </w:pPr>
+    </w:p>
+    <w:p>
+      <w:pPr>
+        <w:rPr>
+          <w:b/>
+          <w:bCs/>
+          <w:color w:val="000000" w:themeColor="text1"/>
+          <w:sz w:val="21"/>
+          <w:szCs w:val="21"/>
+          <w:lang w:val="en-US"/>
+        </w:rPr>
+      </w:pPr>
+      <w:r>
+        <w:rPr>
+          <w:b/>
+          <w:bCs/>
+          <w:color w:val="000000" w:themeColor="text1"/>
+          <w:sz w:val="21"/>
+          <w:szCs w:val="21"/>
+          <w:lang w:val="en-US"/>
+        </w:rPr>
+        <w:t>Stats of our implementation</w:t>
+      </w:r>
+      <w:r>
+        <w:rPr>
+          <w:b/>
+          <w:bCs/>
+          <w:color w:val="000000" w:themeColor="text1"/>
+          <w:sz w:val="21"/>
+          <w:szCs w:val="21"/>
+          <w:lang w:val="en-US"/>
+        </w:rPr>
+        <w:t>:</w:t>
+      </w:r>
+    </w:p>
+    <w:p>
+      <w:pPr>
+        <w:rPr>
+          <w:b/>
+          <w:bCs/>
+          <w:color w:val="000000" w:themeColor="text1"/>
+          <w:sz w:val="21"/>
+          <w:szCs w:val="21"/>
+          <w:lang w:val="en-US"/>
+        </w:rPr>
+      </w:pPr>
+    </w:p>
+    <w:p>
+      <w:pPr>
+        <w:pStyle w:val="ListParagraph"/>
+        <w:numPr>
+          <w:ilvl w:val="0"/>
+          <w:numId w:val="2"/>
+        </w:numPr>
+        <w:rPr>
+          <w:b/>
+          <w:bCs/>
+          <w:color w:val="0070C0"/>
+          <w:sz w:val="20"/>
+          <w:szCs w:val="20"/>
+          <w:u w:val="single"/>
+          <w:lang w:val="en-US"/>
+        </w:rPr>
+      </w:pPr>
+      <w:r>
+        <w:rPr>
+          <w:b/>
+          <w:bCs/>
+          <w:color w:val="0070C0"/>
+          <w:sz w:val="20"/>
+          <w:szCs w:val="20"/>
+          <w:u w:val="single"/>
+          <w:lang w:val="en-US"/>
+        </w:rPr>
+        <w:t>Training data re</w:t>
+      </w:r>
+      <w:r>
+        <w:rPr>
+          <w:b/>
+          <w:bCs/>
+          <w:color w:val="0070C0"/>
+          <w:sz w:val="20"/>
+          <w:szCs w:val="20"/>
+          <w:u w:val="single"/>
+          <w:lang w:val="en-US"/>
+        </w:rPr>
+        <w:t>port:</w:t>
+      </w:r>
+    </w:p>
+    <w:p>
+      <w:pPr>
+        <w:ind w:left="360"/>
+        <w:rPr>
+          <w:b/>
+          <w:bCs/>
+          <w:color w:val="000000" w:themeColor="text1"/>
+          <w:sz w:val="21"/>
+          <w:szCs w:val="21"/>
+          <w:u w:val="single"/>
+          <w:lang w:val="en-US"/>
+        </w:rPr>
+      </w:pPr>
+      <w:r>
+        <w:rPr>
+          <w:b/>
+          <w:bCs/>
+          <w:color w:val="000000" w:themeColor="text1"/>
+          <w:sz w:val="21"/>
+          <w:szCs w:val="21"/>
+          <w:u w:val="single"/>
+          <w:lang w:val="en-US"/>
+        </w:rPr>
+        <w:t xml:space="preserve"> </w:t>
+      </w:r>
+    </w:p>
+    <w:p>
+      <w:pPr>
+        <w:ind w:left="360"/>
+        <w:rPr>
+          <w:b/>
+          <w:bCs/>
+          <w:color w:val="000000" w:themeColor="text1"/>
+          <w:sz w:val="21"/>
+          <w:szCs w:val="21"/>
+          <w:u w:val="single"/>
+          <w:lang w:val="en-US"/>
+        </w:rPr>
+      </w:pPr>
+    </w:p>
+    <w:p>
+      <w:pPr>
+        <w:ind w:left="360"/>
+        <w:rPr>
+          <w:b/>
+          <w:bCs/>
+          <w:color w:val="000000" w:themeColor="text1"/>
+          <w:sz w:val="21"/>
+          <w:szCs w:val="21"/>
+          <w:u w:val="single"/>
+          <w:lang w:val="en-US"/>
+        </w:rPr>
+      </w:pPr>
+      <w:r>
+        <w:rPr>
+          <w:b/>
+          <w:bCs/>
+          <w:noProof/>
+          <w:color w:val="000000" w:themeColor="text1"/>
+          <w:sz w:val="21"/>
+          <w:szCs w:val="21"/>
+          <w:u w:val="single"/>
+          <w:lang w:val="en-US"/>
+        </w:rPr>
+        <w:drawing>
+          <wp:inline distT="0" distB="0" distL="0" distR="0" wp14:anchorId="63610DFC" wp14:editId="1B7A6A68">
+            <wp:extent cx="5216577" cy="1351397"/>
+            <wp:effectExtent l="0" t="0" r="3175" b="0"/>
+            <wp:docPr id="971898327" name="Picture 1" descr="A screenshot of a computer&#10;&#10;Description automatically generated"/>
+            <wp:cNvGraphicFramePr>
+              <a:graphicFrameLocks xmlns:a="http://schemas.openxmlformats.org/drawingml/2006/main" noChangeAspect="1"/>
+            </wp:cNvGraphicFramePr>
+            <a:graphic xmlns:a="http://schemas.openxmlformats.org/drawingml/2006/main">
+              <a:graphicData uri="http://schemas.openxmlformats.org/drawingml/2006/picture">
+                <pic:pic xmlns:pic="http://schemas.openxmlformats.org/drawingml/2006/picture">
+                  <pic:nvPicPr>
+                    <pic:cNvPr id="971898327" name="Picture 1" descr="A screenshot of a computer&#10;&#10;Description automatically generated"/>
+                    <pic:cNvPicPr/>
+                  </pic:nvPicPr>
+                  <pic:blipFill>
+                    <a:blip r:embed="rId17" cstate="print">
+                      <a:extLst>
+                        <a:ext uri="{28A0092B-C50C-407E-A947-70E740481C1C}">
+                          <a14:useLocalDpi xmlns:a14="http://schemas.microsoft.com/office/drawing/2010/main" val="0"/>
+                        </a:ext>
+                      </a:extLst>
+                    </a:blip>
+                    <a:stretch>
+                      <a:fillRect/>
+                    </a:stretch>
+                  </pic:blipFill>
+                  <pic:spPr>
+                    <a:xfrm>
+                      <a:off x="0" y="0"/>
+                      <a:ext cx="5352728" cy="1386668"/>
+                    </a:xfrm>
+                    <a:prstGeom prst="rect">
+                      <a:avLst/>
+                    </a:prstGeom>
+                  </pic:spPr>
+                </pic:pic>
+              </a:graphicData>
+            </a:graphic>
+          </wp:inline>
+        </w:drawing>
+      </w:r>
+    </w:p>
+    <w:p>
+      <w:pPr>
+        <w:rPr>
+          <w:b/>
+          <w:bCs/>
+          <w:color w:val="000000" w:themeColor="text1"/>
+          <w:sz w:val="28"/>
+          <w:szCs w:val="28"/>
+          <w:u w:val="single"/>
+          <w:lang w:val="el-GR"/>
+        </w:rPr>
+      </w:pPr>
+    </w:p>
+    <w:p>
+      <w:pPr>
+        <w:rPr>
+          <w:b/>
+          <w:bCs/>
+          <w:color w:val="000000" w:themeColor="text1"/>
+          <w:sz w:val="28"/>
+          <w:szCs w:val="28"/>
+          <w:u w:val="single"/>
+          <w:lang w:val="el-GR"/>
+        </w:rPr>
+      </w:pPr>
+    </w:p>
+    <w:p>
+      <w:pPr>
+        <w:pStyle w:val="ListParagraph"/>
+        <w:numPr>
+          <w:ilvl w:val="0"/>
+          <w:numId w:val="2"/>
+        </w:numPr>
+        <w:rPr>
+          <w:color w:val="0070C0"/>
+          <w:sz w:val="21"/>
+          <w:szCs w:val="21"/>
+          <w:lang w:val="el-GR"/>
+        </w:rPr>
+      </w:pPr>
+      <w:proofErr w:type="spellStart"/>
+      <w:r>
+        <w:rPr>
+          <w:b/>
+          <w:bCs/>
+          <w:color w:val="0070C0"/>
+          <w:sz w:val="20"/>
+          <w:szCs w:val="20"/>
+          <w:u w:val="single"/>
+          <w:lang w:val="el-GR"/>
+        </w:rPr>
+        <w:t>Test</w:t>
+      </w:r>
+      <w:proofErr w:type="spellEnd"/>
+      <w:r>
+        <w:rPr>
+          <w:b/>
+          <w:bCs/>
+          <w:color w:val="0070C0"/>
+          <w:sz w:val="20"/>
+          <w:szCs w:val="20"/>
+          <w:u w:val="single"/>
+          <w:lang w:val="el-GR"/>
+        </w:rPr>
+        <w:t xml:space="preserve"> </w:t>
+      </w:r>
+      <w:proofErr w:type="spellStart"/>
+      <w:r>
+        <w:rPr>
+          <w:b/>
+          <w:bCs/>
+          <w:color w:val="0070C0"/>
+          <w:sz w:val="20"/>
+          <w:szCs w:val="20"/>
+          <w:u w:val="single"/>
+          <w:lang w:val="el-GR"/>
+        </w:rPr>
+        <w:t>data</w:t>
+      </w:r>
+      <w:proofErr w:type="spellEnd"/>
+      <w:r>
+        <w:rPr>
+          <w:b/>
+          <w:bCs/>
+          <w:color w:val="0070C0"/>
+          <w:sz w:val="20"/>
+          <w:szCs w:val="20"/>
+          <w:u w:val="single"/>
+          <w:lang w:val="el-GR"/>
+        </w:rPr>
+        <w:t xml:space="preserve"> </w:t>
+      </w:r>
+      <w:proofErr w:type="spellStart"/>
+      <w:r>
+        <w:rPr>
+          <w:b/>
+          <w:bCs/>
+          <w:color w:val="0070C0"/>
+          <w:sz w:val="20"/>
+          <w:szCs w:val="20"/>
+          <w:u w:val="single"/>
+          <w:lang w:val="el-GR"/>
+        </w:rPr>
+        <w:t>report</w:t>
+      </w:r>
+      <w:proofErr w:type="spellEnd"/>
+      <w:r>
+        <w:rPr>
+          <w:b/>
+          <w:bCs/>
+          <w:color w:val="0070C0"/>
+          <w:sz w:val="21"/>
+          <w:szCs w:val="21"/>
+          <w:u w:val="single"/>
+          <w:lang w:val="el-GR"/>
+        </w:rPr>
+        <w:t>:</w:t>
+      </w:r>
+    </w:p>
+    <w:p>
+      <w:pPr>
+        <w:ind w:left="360"/>
+        <w:rPr>
+          <w:color w:val="000000" w:themeColor="text1"/>
+          <w:sz w:val="21"/>
+          <w:szCs w:val="21"/>
+          <w:lang w:val="el-GR"/>
+        </w:rPr>
+      </w:pPr>
+    </w:p>
+    <w:p>
+      <w:pPr>
+        <w:ind w:left="360"/>
+        <w:rPr>
+          <w:color w:val="000000" w:themeColor="text1"/>
+          <w:sz w:val="21"/>
+          <w:szCs w:val="21"/>
+          <w:lang w:val="en-US"/>
+        </w:rPr>
+      </w:pPr>
+      <w:r>
+        <w:rPr>
+          <w:noProof/>
+          <w:color w:val="000000" w:themeColor="text1"/>
+          <w:sz w:val="21"/>
+          <w:szCs w:val="21"/>
+          <w:lang w:val="el-GR"/>
+        </w:rPr>
+        <w:drawing>
+          <wp:inline distT="0" distB="0" distL="0" distR="0" wp14:anchorId="1CB37E41" wp14:editId="3A52F47E">
+            <wp:extent cx="4841822" cy="1352341"/>
+            <wp:effectExtent l="0" t="0" r="0" b="0"/>
+            <wp:docPr id="1978668455" name="Picture 5" descr="A screenshot of a computer&#10;&#10;Description automatically generated"/>
+            <wp:cNvGraphicFramePr>
+              <a:graphicFrameLocks xmlns:a="http://schemas.openxmlformats.org/drawingml/2006/main" noChangeAspect="1"/>
+            </wp:cNvGraphicFramePr>
+            <a:graphic xmlns:a="http://schemas.openxmlformats.org/drawingml/2006/main">
+              <a:graphicData uri="http://schemas.openxmlformats.org/drawingml/2006/picture">
+                <pic:pic xmlns:pic="http://schemas.openxmlformats.org/drawingml/2006/picture">
+                  <pic:nvPicPr>
+                    <pic:cNvPr id="1978668455" name="Picture 5" descr="A screenshot of a computer&#10;&#10;Description automatically generated"/>
+                    <pic:cNvPicPr/>
+                  </pic:nvPicPr>
+                  <pic:blipFill>
+                    <a:blip r:embed="rId18" cstate="print">
+                      <a:extLst>
+                        <a:ext uri="{28A0092B-C50C-407E-A947-70E740481C1C}">
+                          <a14:useLocalDpi xmlns:a14="http://schemas.microsoft.com/office/drawing/2010/main" val="0"/>
+                        </a:ext>
+                      </a:extLst>
+                    </a:blip>
+                    <a:stretch>
+                      <a:fillRect/>
+                    </a:stretch>
+                  </pic:blipFill>
+                  <pic:spPr>
+                    <a:xfrm>
+                      <a:off x="0" y="0"/>
+                      <a:ext cx="4863744" cy="1358464"/>
+                    </a:xfrm>
+                    <a:prstGeom prst="rect">
+                      <a:avLst/>
+                    </a:prstGeom>
+                  </pic:spPr>
+                </pic:pic>
+              </a:graphicData>
+            </a:graphic>
+          </wp:inline>
+        </w:drawing>
+      </w:r>
+    </w:p>
+    <w:p>
+      <w:pPr>
+        <w:pStyle w:val="ListParagraph"/>
+        <w:rPr>
+          <w:color w:val="000000" w:themeColor="text1"/>
+          <w:sz w:val="21"/>
+          <w:szCs w:val="21"/>
+          <w:lang w:val="el-GR"/>
+        </w:rPr>
+      </w:pPr>
+    </w:p>
+    <w:p>
+      <w:pPr>
+        <w:pStyle w:val="ListParagraph"/>
+        <w:rPr>
+          <w:color w:val="000000" w:themeColor="text1"/>
+          <w:sz w:val="21"/>
+          <w:szCs w:val="21"/>
+          <w:lang w:val="el-GR"/>
+        </w:rPr>
+      </w:pPr>
+    </w:p>
+    <w:p>
+      <w:pPr>
+        <w:pStyle w:val="ListParagraph"/>
+        <w:rPr>
+          <w:color w:val="000000" w:themeColor="text1"/>
+          <w:sz w:val="21"/>
+          <w:szCs w:val="21"/>
+          <w:lang w:val="el-GR"/>
+        </w:rPr>
+      </w:pPr>
+    </w:p>
+    <w:p>
+      <w:pPr>
+        <w:pStyle w:val="ListParagraph"/>
+        <w:rPr>
+          <w:color w:val="0070C0"/>
+          <w:sz w:val="21"/>
+          <w:szCs w:val="21"/>
+          <w:lang w:val="el-GR"/>
+        </w:rPr>
+      </w:pPr>
+      <w:proofErr w:type="spellStart"/>
+      <w:r>
+        <w:rPr>
+          <w:color w:val="0070C0"/>
+          <w:sz w:val="21"/>
+          <w:szCs w:val="21"/>
+          <w:lang w:val="el-GR"/>
+        </w:rPr>
+        <w:t>Training</w:t>
+      </w:r>
+      <w:proofErr w:type="spellEnd"/>
+      <w:r>
+        <w:rPr>
+          <w:color w:val="0070C0"/>
+          <w:sz w:val="21"/>
+          <w:szCs w:val="21"/>
+          <w:lang w:val="el-GR"/>
+        </w:rPr>
+        <w:t xml:space="preserve"> </w:t>
+      </w:r>
+      <w:proofErr w:type="spellStart"/>
+      <w:r>
+        <w:rPr>
+          <w:color w:val="0070C0"/>
+          <w:sz w:val="21"/>
+          <w:szCs w:val="21"/>
+          <w:lang w:val="el-GR"/>
+        </w:rPr>
+        <w:t>curve</w:t>
+      </w:r>
+      <w:proofErr w:type="spellEnd"/>
+      <w:r>
+        <w:rPr>
+          <w:color w:val="0070C0"/>
+          <w:sz w:val="21"/>
+          <w:szCs w:val="21"/>
+          <w:lang w:val="el-GR"/>
+        </w:rPr>
+        <w:t>:</w:t>
+      </w:r>
+    </w:p>
+    <w:p>
+      <w:pPr>
+        <w:pStyle w:val="ListParagraph"/>
+        <w:rPr>
+          <w:color w:val="0070C0"/>
+          <w:sz w:val="21"/>
+          <w:szCs w:val="21"/>
+          <w:lang w:val="el-GR"/>
+        </w:rPr>
+      </w:pPr>
+    </w:p>
+    <w:p>
+      <w:pPr>
+        <w:pStyle w:val="ListParagraph"/>
+        <w:rPr>
+          <w:color w:val="0070C0"/>
+          <w:sz w:val="21"/>
+          <w:szCs w:val="21"/>
+          <w:lang w:val="el-GR"/>
+        </w:rPr>
+      </w:pPr>
+      <w:r>
+        <w:rPr>
+          <w:color w:val="0070C0"/>
+          <w:sz w:val="21"/>
+          <w:szCs w:val="21"/>
+          <w:lang w:val="el-GR"/>
+        </w:rPr>
+        <w:lastRenderedPageBreak/>
+        <w:drawing>
+          <wp:inline distT="0" distB="0" distL="0" distR="0" wp14:anchorId="38BA0576" wp14:editId="1E58FA16">
+            <wp:extent cx="3185410" cy="2259041"/>
+            <wp:effectExtent l="0" t="0" r="2540" b="0"/>
+            <wp:docPr id="91069147" name="Picture 1" descr="A graph of a graph&#10;&#10;Description automatically generated"/>
+            <wp:cNvGraphicFramePr>
+              <a:graphicFrameLocks xmlns:a="http://schemas.openxmlformats.org/drawingml/2006/main" noChangeAspect="1"/>
+            </wp:cNvGraphicFramePr>
+            <a:graphic xmlns:a="http://schemas.openxmlformats.org/drawingml/2006/main">
+              <a:graphicData uri="http://schemas.openxmlformats.org/drawingml/2006/picture">
+                <pic:pic xmlns:pic="http://schemas.openxmlformats.org/drawingml/2006/picture">
+                  <pic:nvPicPr>
+                    <pic:cNvPr id="91069147" name="Picture 1" descr="A graph of a graph&#10;&#10;Description automatically generated"/>
+                    <pic:cNvPicPr/>
+                  </pic:nvPicPr>
+                  <pic:blipFill>
+                    <a:blip r:embed="rId19"/>
+                    <a:stretch>
+                      <a:fillRect/>
+                    </a:stretch>
+                  </pic:blipFill>
+                  <pic:spPr>
+                    <a:xfrm>
+                      <a:off x="0" y="0"/>
+                      <a:ext cx="3198029" cy="2267990"/>
+                    </a:xfrm>
+                    <a:prstGeom prst="rect">
+                      <a:avLst/>
+                    </a:prstGeom>
+                  </pic:spPr>
+                </pic:pic>
+              </a:graphicData>
+            </a:graphic>
+          </wp:inline>
+        </w:drawing>
+      </w:r>
+    </w:p>
+    <w:p>
+      <w:pPr>
+        <w:pStyle w:val="ListParagraph"/>
+        <w:rPr>
+          <w:color w:val="0070C0"/>
+          <w:sz w:val="21"/>
+          <w:szCs w:val="21"/>
+          <w:lang w:val="el-GR"/>
+        </w:rPr>
+      </w:pPr>
+    </w:p>
+    <w:p>
+      <w:pPr>
+        <w:pStyle w:val="ListParagraph"/>
+        <w:rPr>
+          <w:color w:val="0070C0"/>
+          <w:sz w:val="21"/>
+          <w:szCs w:val="21"/>
+          <w:lang w:val="el-GR"/>
+        </w:rPr>
+      </w:pPr>
+    </w:p>
+    <w:p>
+      <w:pPr>
+        <w:pStyle w:val="ListParagraph"/>
+        <w:rPr>
+          <w:color w:val="0070C0"/>
+          <w:sz w:val="21"/>
+          <w:szCs w:val="21"/>
+          <w:lang w:val="el-GR"/>
+        </w:rPr>
+      </w:pPr>
+      <w:proofErr w:type="spellStart"/>
+      <w:r>
+        <w:rPr>
+          <w:color w:val="0070C0"/>
+          <w:sz w:val="21"/>
+          <w:szCs w:val="21"/>
+          <w:lang w:val="el-GR"/>
+        </w:rPr>
+        <w:t>Recall</w:t>
+      </w:r>
+      <w:proofErr w:type="spellEnd"/>
+      <w:r>
+        <w:rPr>
+          <w:color w:val="0070C0"/>
+          <w:sz w:val="21"/>
+          <w:szCs w:val="21"/>
+          <w:lang w:val="el-GR"/>
+        </w:rPr>
+        <w:t xml:space="preserve"> </w:t>
+      </w:r>
+      <w:proofErr w:type="spellStart"/>
+      <w:r>
+        <w:rPr>
+          <w:color w:val="0070C0"/>
+          <w:sz w:val="21"/>
+          <w:szCs w:val="21"/>
+          <w:lang w:val="el-GR"/>
+        </w:rPr>
+        <w:t>Curve</w:t>
+      </w:r>
+      <w:proofErr w:type="spellEnd"/>
+      <w:r>
+        <w:rPr>
+          <w:color w:val="0070C0"/>
+          <w:sz w:val="21"/>
+          <w:szCs w:val="21"/>
+          <w:lang w:val="el-GR"/>
+        </w:rPr>
+        <w:t>:</w:t>
+      </w:r>
+    </w:p>
+    <w:p>
+      <w:pPr>
+        <w:pStyle w:val="ListParagraph"/>
+        <w:rPr>
+          <w:color w:val="0070C0"/>
+          <w:sz w:val="21"/>
+          <w:szCs w:val="21"/>
+          <w:lang w:val="el-GR"/>
+        </w:rPr>
+      </w:pPr>
+    </w:p>
+    <w:p>
+      <w:pPr>
+        <w:pStyle w:val="ListParagraph"/>
+        <w:rPr>
+          <w:color w:val="0070C0"/>
+          <w:sz w:val="21"/>
+          <w:szCs w:val="21"/>
+          <w:lang w:val="el-GR"/>
+        </w:rPr>
+      </w:pPr>
+      <w:r>
+        <w:rPr>
+          <w:color w:val="0070C0"/>
+          <w:sz w:val="21"/>
+          <w:szCs w:val="21"/>
+          <w:lang w:val="el-GR"/>
+        </w:rPr>
+        <w:drawing>
+          <wp:inline distT="0" distB="0" distL="0" distR="0" wp14:anchorId="7DCA4A90" wp14:editId="6E27E04B">
+            <wp:extent cx="3140439" cy="2227148"/>
+            <wp:effectExtent l="0" t="0" r="0" b="0"/>
+            <wp:docPr id="1578866190" name="Picture 1" descr="A screen shot of a computer&#10;&#10;Description automatically generated"/>
+            <wp:cNvGraphicFramePr>
+              <a:graphicFrameLocks xmlns:a="http://schemas.openxmlformats.org/drawingml/2006/main" noChangeAspect="1"/>
+            </wp:cNvGraphicFramePr>
+            <a:graphic xmlns:a="http://schemas.openxmlformats.org/drawingml/2006/main">
+              <a:graphicData uri="http://schemas.openxmlformats.org/drawingml/2006/picture">
+                <pic:pic xmlns:pic="http://schemas.openxmlformats.org/drawingml/2006/picture">
+                  <pic:nvPicPr>
+                    <pic:cNvPr id="1578866190" name="Picture 1" descr="A screen shot of a computer&#10;&#10;Description automatically generated"/>
+                    <pic:cNvPicPr/>
+                  </pic:nvPicPr>
+                  <pic:blipFill>
+                    <a:blip r:embed="rId20"/>
+                    <a:stretch>
+                      <a:fillRect/>
+                    </a:stretch>
+                  </pic:blipFill>
+                  <pic:spPr>
+                    <a:xfrm>
+                      <a:off x="0" y="0"/>
+                      <a:ext cx="3151295" cy="2234847"/>
+                    </a:xfrm>
+                    <a:prstGeom prst="rect">
+                      <a:avLst/>
+                    </a:prstGeom>
+                  </pic:spPr>
+                </pic:pic>
+              </a:graphicData>
+            </a:graphic>
+          </wp:inline>
+        </w:drawing>
+      </w:r>
+    </w:p>
+    <w:p>
+      <w:pPr>
+        <w:pStyle w:val="ListParagraph"/>
+        <w:rPr>
+          <w:color w:val="0070C0"/>
+          <w:sz w:val="21"/>
+          <w:szCs w:val="21"/>
+          <w:lang w:val="el-GR"/>
+        </w:rPr>
+      </w:pPr>
+    </w:p>
+    <w:p>
+      <w:pPr>
+        <w:pStyle w:val="ListParagraph"/>
+        <w:rPr>
+          <w:color w:val="0070C0"/>
+          <w:sz w:val="21"/>
+          <w:szCs w:val="21"/>
+          <w:lang w:val="el-GR"/>
+        </w:rPr>
+      </w:pPr>
+      <w:proofErr w:type="spellStart"/>
+      <w:r>
+        <w:rPr>
+          <w:color w:val="0070C0"/>
+          <w:sz w:val="21"/>
+          <w:szCs w:val="21"/>
+          <w:lang w:val="el-GR"/>
+        </w:rPr>
+        <w:t>Precision</w:t>
+      </w:r>
+      <w:proofErr w:type="spellEnd"/>
+      <w:r>
+        <w:rPr>
+          <w:color w:val="0070C0"/>
+          <w:sz w:val="21"/>
+          <w:szCs w:val="21"/>
+          <w:lang w:val="el-GR"/>
+        </w:rPr>
+        <w:t xml:space="preserve"> </w:t>
+      </w:r>
+      <w:proofErr w:type="spellStart"/>
+      <w:r>
+        <w:rPr>
+          <w:color w:val="0070C0"/>
+          <w:sz w:val="21"/>
+          <w:szCs w:val="21"/>
+          <w:lang w:val="el-GR"/>
+        </w:rPr>
+        <w:t>Curve</w:t>
+      </w:r>
+      <w:proofErr w:type="spellEnd"/>
+      <w:r>
+        <w:rPr>
+          <w:color w:val="0070C0"/>
+          <w:sz w:val="21"/>
+          <w:szCs w:val="21"/>
+          <w:lang w:val="el-GR"/>
+        </w:rPr>
+        <w:t>:</w:t>
+      </w:r>
+    </w:p>
+    <w:p>
+      <w:pPr>
+        <w:pStyle w:val="ListParagraph"/>
+        <w:rPr>
+          <w:color w:val="0070C0"/>
+          <w:sz w:val="21"/>
+          <w:szCs w:val="21"/>
+          <w:lang w:val="el-GR"/>
+        </w:rPr>
+      </w:pPr>
+    </w:p>
+    <w:p>
+      <w:pPr>
+        <w:pStyle w:val="ListParagraph"/>
+        <w:rPr>
+          <w:color w:val="0070C0"/>
+          <w:sz w:val="21"/>
+          <w:szCs w:val="21"/>
+          <w:lang w:val="el-GR"/>
+        </w:rPr>
+      </w:pPr>
+      <w:r>
+        <w:rPr>
+          <w:color w:val="0070C0"/>
+          <w:sz w:val="21"/>
+          <w:szCs w:val="21"/>
+          <w:lang w:val="el-GR"/>
+        </w:rPr>
+        <w:drawing>
+          <wp:inline distT="0" distB="0" distL="0" distR="0" wp14:anchorId="54C9023F" wp14:editId="73372F72">
+            <wp:extent cx="3140075" cy="2261505"/>
+            <wp:effectExtent l="0" t="0" r="0" b="0"/>
+            <wp:docPr id="495236712" name="Picture 1" descr="A graph of a training curve&#10;&#10;Description automatically generated"/>
+            <wp:cNvGraphicFramePr>
+              <a:graphicFrameLocks xmlns:a="http://schemas.openxmlformats.org/drawingml/2006/main" noChangeAspect="1"/>
+            </wp:cNvGraphicFramePr>
+            <a:graphic xmlns:a="http://schemas.openxmlformats.org/drawingml/2006/main">
+              <a:graphicData uri="http://schemas.openxmlformats.org/drawingml/2006/picture">
+                <pic:pic xmlns:pic="http://schemas.openxmlformats.org/drawingml/2006/picture">
+                  <pic:nvPicPr>
+                    <pic:cNvPr id="495236712" name="Picture 1" descr="A graph of a training curve&#10;&#10;Description automatically generated"/>
+                    <pic:cNvPicPr/>
+                  </pic:nvPicPr>
+                  <pic:blipFill>
+                    <a:blip r:embed="rId21"/>
+                    <a:stretch>
+                      <a:fillRect/>
+                    </a:stretch>
+                  </pic:blipFill>
+                  <pic:spPr>
+                    <a:xfrm>
+                      <a:off x="0" y="0"/>
+                      <a:ext cx="3152073" cy="2270146"/>
+                    </a:xfrm>
+                    <a:prstGeom prst="rect">
+                      <a:avLst/>
+                    </a:prstGeom>
+                  </pic:spPr>
+                </pic:pic>
+              </a:graphicData>
+            </a:graphic>
+          </wp:inline>
+        </w:drawing>
+      </w:r>
+    </w:p>
+    <w:p>
+      <w:pPr>
+        <w:pStyle w:val="ListParagraph"/>
+        <w:rPr>
+          <w:color w:val="0070C0"/>
+          <w:sz w:val="21"/>
+          <w:szCs w:val="21"/>
+          <w:lang w:val="el-GR"/>
+        </w:rPr>
+      </w:pPr>
+    </w:p>
+    <w:p>
+      <w:pPr>
+        <w:pStyle w:val="ListParagraph"/>
+        <w:rPr>
+          <w:color w:val="0070C0"/>
+          <w:sz w:val="21"/>
+          <w:szCs w:val="21"/>
+          <w:lang w:val="el-GR"/>
+        </w:rPr>
+      </w:pPr>
+    </w:p>
+    <w:p>
+      <w:pPr>
+        <w:pStyle w:val="ListParagraph"/>
+        <w:rPr>
+          <w:color w:val="0070C0"/>
+          <w:sz w:val="21"/>
+          <w:szCs w:val="21"/>
+          <w:lang w:val="el-GR"/>
+        </w:rPr>
+      </w:pPr>
+      <w:r>
+        <w:rPr>
+          <w:color w:val="0070C0"/>
+          <w:sz w:val="21"/>
+          <w:szCs w:val="21"/>
+          <w:lang w:val="el-GR"/>
+        </w:rPr>
+        <w:t xml:space="preserve">F1-score </w:t>
+      </w:r>
+      <w:proofErr w:type="spellStart"/>
+      <w:r>
+        <w:rPr>
+          <w:color w:val="0070C0"/>
+          <w:sz w:val="21"/>
+          <w:szCs w:val="21"/>
+          <w:lang w:val="el-GR"/>
+        </w:rPr>
+        <w:t>Curve</w:t>
+      </w:r>
+      <w:proofErr w:type="spellEnd"/>
+      <w:r>
+        <w:rPr>
+          <w:color w:val="0070C0"/>
+          <w:sz w:val="21"/>
+          <w:szCs w:val="21"/>
+          <w:lang w:val="el-GR"/>
+        </w:rPr>
+        <w:t>:</w:t>
+      </w:r>
+    </w:p>
+    <w:p>
+      <w:pPr>
+        <w:pStyle w:val="ListParagraph"/>
+        <w:rPr>
+          <w:color w:val="0070C0"/>
+          <w:sz w:val="21"/>
+          <w:szCs w:val="21"/>
+          <w:lang w:val="el-GR"/>
+        </w:rPr>
+      </w:pPr>
+    </w:p>
+    <w:p>
+      <w:pPr>
+        <w:pStyle w:val="ListParagraph"/>
+        <w:rPr>
+          <w:color w:val="0070C0"/>
+          <w:sz w:val="21"/>
+          <w:szCs w:val="21"/>
+          <w:lang w:val="el-GR"/>
+        </w:rPr>
+      </w:pPr>
+      <w:r>
+        <w:rPr>
+          <w:color w:val="0070C0"/>
+          <w:sz w:val="21"/>
+          <w:szCs w:val="21"/>
+          <w:lang w:val="el-GR"/>
+        </w:rPr>
+        <w:lastRenderedPageBreak/>
+        <w:drawing>
+          <wp:inline distT="0" distB="0" distL="0" distR="0" wp14:anchorId="0616350A" wp14:editId="2390DF52">
+            <wp:extent cx="3140075" cy="2261505"/>
+            <wp:effectExtent l="0" t="0" r="0" b="0"/>
+            <wp:docPr id="582356684" name="Picture 1" descr="A graph on a white background&#10;&#10;Description automatically generated"/>
+            <wp:cNvGraphicFramePr>
+              <a:graphicFrameLocks xmlns:a="http://schemas.openxmlformats.org/drawingml/2006/main" noChangeAspect="1"/>
+            </wp:cNvGraphicFramePr>
+            <a:graphic xmlns:a="http://schemas.openxmlformats.org/drawingml/2006/main">
+              <a:graphicData uri="http://schemas.openxmlformats.org/drawingml/2006/picture">
+                <pic:pic xmlns:pic="http://schemas.openxmlformats.org/drawingml/2006/picture">
+                  <pic:nvPicPr>
+                    <pic:cNvPr id="582356684" name="Picture 1" descr="A graph on a white background&#10;&#10;Description automatically generated"/>
+                    <pic:cNvPicPr/>
+                  </pic:nvPicPr>
+                  <pic:blipFill>
+                    <a:blip r:embed="rId22"/>
+                    <a:stretch>
+                      <a:fillRect/>
+                    </a:stretch>
+                  </pic:blipFill>
+                  <pic:spPr>
+                    <a:xfrm>
+                      <a:off x="0" y="0"/>
+                      <a:ext cx="3155510" cy="2272621"/>
+                    </a:xfrm>
+                    <a:prstGeom prst="rect">
+                      <a:avLst/>
+                    </a:prstGeom>
+                  </pic:spPr>
+                </pic:pic>
+              </a:graphicData>
+            </a:graphic>
+          </wp:inline>
+        </w:drawing>
+      </w:r>
+    </w:p>
+    <w:p>
+      <w:pPr>
+        <w:pStyle w:val="ListParagraph"/>
+        <w:rPr>
+          <w:color w:val="0070C0"/>
+          <w:sz w:val="21"/>
+          <w:szCs w:val="21"/>
+          <w:lang w:val="el-GR"/>
+        </w:rPr>
+      </w:pPr>
+    </w:p>
+    <w:p>
+      <w:pPr>
+        <w:pStyle w:val="ListParagraph"/>
+        <w:rPr>
+          <w:color w:val="0070C0"/>
+          <w:sz w:val="21"/>
+          <w:szCs w:val="21"/>
+          <w:lang w:val="el-GR"/>
+        </w:rPr>
+      </w:pPr>
+    </w:p>
+    <w:p>
+      <w:pPr>
+        <w:pStyle w:val="ListParagraph"/>
+        <w:rPr>
+          <w:color w:val="0070C0"/>
+          <w:sz w:val="21"/>
+          <w:szCs w:val="21"/>
+          <w:lang w:val="el-GR"/>
+        </w:rPr>
+      </w:pPr>
+    </w:p>
+    <w:p>
+      <w:pPr>
+        <w:pStyle w:val="ListParagraph"/>
+        <w:rPr>
+          <w:b/>
+          <w:bCs/>
+          <w:color w:val="000000" w:themeColor="text1"/>
+          <w:sz w:val="28"/>
+          <w:szCs w:val="28"/>
+          <w:u w:val="single"/>
+          <w:lang w:val="en-US"/>
+        </w:rPr>
+      </w:pPr>
+      <w:r>
+        <w:rPr>
+          <w:b/>
+          <w:bCs/>
+          <w:color w:val="000000" w:themeColor="text1"/>
+          <w:sz w:val="28"/>
+          <w:szCs w:val="28"/>
+          <w:u w:val="single"/>
+          <w:lang w:val="en-US"/>
+        </w:rPr>
+        <w:t xml:space="preserve">b) </w:t>
+      </w:r>
+    </w:p>
+    <w:p>
+      <w:pPr>
+        <w:ind w:left="720"/>
+        <w:rPr>
+          <w:color w:val="0070C0"/>
+          <w:sz w:val="20"/>
+          <w:szCs w:val="20"/>
+          <w:lang w:val="el-GR"/>
+        </w:rPr>
+      </w:pPr>
+      <w:r>
+        <w:rPr>
+          <w:color w:val="0070C0"/>
+          <w:sz w:val="20"/>
+          <w:szCs w:val="20"/>
+          <w:lang w:val="el-GR"/>
+        </w:rPr>
+        <w:t xml:space="preserve">Σύγκριση των στατιστικών μας με τα στατιστικά της υλοποίησης του </w:t>
+      </w:r>
+      <w:r>
+        <w:rPr>
+          <w:color w:val="0070C0"/>
+          <w:sz w:val="20"/>
+          <w:szCs w:val="20"/>
+          <w:lang w:val="en-US"/>
+        </w:rPr>
+        <w:t>random</w:t>
+      </w:r>
+      <w:r>
+        <w:rPr>
+          <w:color w:val="0070C0"/>
+          <w:sz w:val="20"/>
+          <w:szCs w:val="20"/>
+          <w:lang w:val="el-GR"/>
+        </w:rPr>
+        <w:t xml:space="preserve"> </w:t>
+      </w:r>
+      <w:r>
+        <w:rPr>
+          <w:color w:val="0070C0"/>
+          <w:sz w:val="20"/>
+          <w:szCs w:val="20"/>
+          <w:lang w:val="en-US"/>
+        </w:rPr>
+        <w:t>forest</w:t>
+      </w:r>
+      <w:r>
+        <w:rPr>
+          <w:color w:val="0070C0"/>
+          <w:sz w:val="20"/>
+          <w:szCs w:val="20"/>
+          <w:lang w:val="el-GR"/>
+        </w:rPr>
+        <w:t xml:space="preserve"> </w:t>
+      </w:r>
+      <w:r>
+        <w:rPr>
+          <w:color w:val="0070C0"/>
+          <w:sz w:val="20"/>
+          <w:szCs w:val="20"/>
+          <w:lang w:val="en-US"/>
+        </w:rPr>
+        <w:t>algorithm</w:t>
+      </w:r>
+      <w:r>
+        <w:rPr>
+          <w:color w:val="0070C0"/>
+          <w:sz w:val="20"/>
+          <w:szCs w:val="20"/>
+          <w:lang w:val="el-GR"/>
+        </w:rPr>
+        <w:t xml:space="preserve"> από την βιβλιοθήκη </w:t>
+      </w:r>
+      <w:proofErr w:type="spellStart"/>
+      <w:r>
+        <w:rPr>
+          <w:color w:val="0070C0"/>
+          <w:sz w:val="20"/>
+          <w:szCs w:val="20"/>
+          <w:lang w:val="en-US"/>
+        </w:rPr>
+        <w:t>S</w:t>
+      </w:r>
+      <w:r>
+        <w:rPr>
+          <w:color w:val="0070C0"/>
+          <w:sz w:val="20"/>
+          <w:szCs w:val="20"/>
+          <w:lang w:val="en-US"/>
+        </w:rPr>
+        <w:t>klearn</w:t>
+      </w:r>
+      <w:proofErr w:type="spellEnd"/>
+      <w:r>
+        <w:rPr>
+          <w:color w:val="0070C0"/>
+          <w:sz w:val="20"/>
+          <w:szCs w:val="20"/>
+          <w:lang w:val="el-GR"/>
+        </w:rPr>
+        <w:t xml:space="preserve"> </w:t>
+      </w:r>
+    </w:p>
+    <w:p>
+      <w:pPr>
+        <w:pStyle w:val="ListParagraph"/>
+        <w:rPr>
+          <w:color w:val="0070C0"/>
+          <w:sz w:val="21"/>
+          <w:szCs w:val="21"/>
+          <w:lang w:val="el-GR"/>
+        </w:rPr>
+      </w:pPr>
+    </w:p>
+    <w:p>
+      <w:pPr>
+        <w:pStyle w:val="ListParagraph"/>
+        <w:rPr>
+          <w:color w:val="000000" w:themeColor="text1"/>
+          <w:sz w:val="21"/>
+          <w:szCs w:val="21"/>
+          <w:lang w:val="el-GR"/>
+        </w:rPr>
+      </w:pPr>
+      <w:r>
+        <w:rPr>
+          <w:color w:val="000000" w:themeColor="text1"/>
+          <w:sz w:val="21"/>
+          <w:szCs w:val="21"/>
+          <w:lang w:val="el-GR"/>
+        </w:rPr>
+        <w:t xml:space="preserve">Παρατηρούμε ότι οι διαφορές στα στατιστικά της βιβλιοθήκης </w:t>
+      </w:r>
+      <w:proofErr w:type="spellStart"/>
+      <w:r>
+        <w:rPr>
+          <w:color w:val="000000" w:themeColor="text1"/>
+          <w:sz w:val="21"/>
+          <w:szCs w:val="21"/>
+          <w:lang w:val="en-US"/>
+        </w:rPr>
+        <w:t>Sklearn</w:t>
+      </w:r>
+      <w:proofErr w:type="spellEnd"/>
+      <w:r>
+        <w:rPr>
+          <w:color w:val="000000" w:themeColor="text1"/>
+          <w:sz w:val="21"/>
+          <w:szCs w:val="21"/>
+          <w:lang w:val="el-GR"/>
+        </w:rPr>
+        <w:t xml:space="preserve"> </w:t>
+      </w:r>
+      <w:r>
+        <w:rPr>
+          <w:color w:val="000000" w:themeColor="text1"/>
+          <w:sz w:val="21"/>
+          <w:szCs w:val="21"/>
+          <w:lang w:val="el-GR"/>
+        </w:rPr>
+        <w:t xml:space="preserve">σε σχέση με την δική μας υλοποίηση είναι πολύ μικρές, με την υλοποίηση της </w:t>
+      </w:r>
+      <w:proofErr w:type="spellStart"/>
+      <w:r>
+        <w:rPr>
+          <w:color w:val="000000" w:themeColor="text1"/>
+          <w:sz w:val="21"/>
+          <w:szCs w:val="21"/>
+          <w:lang w:val="en-US"/>
+        </w:rPr>
+        <w:t>S</w:t>
+      </w:r>
+      <w:r>
+        <w:rPr>
+          <w:color w:val="000000" w:themeColor="text1"/>
+          <w:sz w:val="21"/>
+          <w:szCs w:val="21"/>
+          <w:lang w:val="en-US"/>
+        </w:rPr>
+        <w:t>klearn</w:t>
+      </w:r>
+      <w:proofErr w:type="spellEnd"/>
+      <w:r>
+        <w:rPr>
+          <w:color w:val="000000" w:themeColor="text1"/>
+          <w:sz w:val="21"/>
+          <w:szCs w:val="21"/>
+          <w:lang w:val="el-GR"/>
+        </w:rPr>
+        <w:t xml:space="preserve"> </w:t>
+      </w:r>
+      <w:r>
+        <w:rPr>
+          <w:color w:val="000000" w:themeColor="text1"/>
+          <w:sz w:val="21"/>
+          <w:szCs w:val="21"/>
+          <w:lang w:val="el-GR"/>
+        </w:rPr>
+        <w:t>να είναι περίπου κατά 2% πιο ακριβής</w:t>
+      </w:r>
+      <w:r>
+        <w:rPr>
+          <w:color w:val="000000" w:themeColor="text1"/>
+          <w:sz w:val="21"/>
+          <w:szCs w:val="21"/>
+          <w:lang w:val="el-GR"/>
+        </w:rPr>
+        <w:t xml:space="preserve">, και στα </w:t>
+      </w:r>
+      <w:r>
+        <w:rPr>
+          <w:color w:val="000000" w:themeColor="text1"/>
+          <w:sz w:val="21"/>
+          <w:szCs w:val="21"/>
+          <w:lang w:val="en-US"/>
+        </w:rPr>
+        <w:t>test</w:t>
+      </w:r>
+      <w:r>
+        <w:rPr>
+          <w:color w:val="000000" w:themeColor="text1"/>
+          <w:sz w:val="21"/>
+          <w:szCs w:val="21"/>
+          <w:lang w:val="el-GR"/>
+        </w:rPr>
+        <w:t xml:space="preserve"> </w:t>
+      </w:r>
+      <w:r>
+        <w:rPr>
+          <w:color w:val="000000" w:themeColor="text1"/>
+          <w:sz w:val="21"/>
+          <w:szCs w:val="21"/>
+          <w:lang w:val="en-US"/>
+        </w:rPr>
+        <w:t>data</w:t>
+      </w:r>
+      <w:r>
+        <w:rPr>
+          <w:color w:val="000000" w:themeColor="text1"/>
+          <w:sz w:val="21"/>
+          <w:szCs w:val="21"/>
+          <w:lang w:val="el-GR"/>
+        </w:rPr>
+        <w:t xml:space="preserve"> </w:t>
+      </w:r>
+      <w:r>
+        <w:rPr>
+          <w:color w:val="000000" w:themeColor="text1"/>
+          <w:sz w:val="21"/>
+          <w:szCs w:val="21"/>
+          <w:lang w:val="el-GR"/>
+        </w:rPr>
+        <w:t xml:space="preserve">και στα </w:t>
+      </w:r>
+      <w:r>
+        <w:rPr>
+          <w:color w:val="000000" w:themeColor="text1"/>
+          <w:sz w:val="21"/>
+          <w:szCs w:val="21"/>
+          <w:lang w:val="en-US"/>
+        </w:rPr>
+        <w:t>training</w:t>
+      </w:r>
+      <w:r>
+        <w:rPr>
+          <w:color w:val="000000" w:themeColor="text1"/>
+          <w:sz w:val="21"/>
+          <w:szCs w:val="21"/>
+          <w:lang w:val="el-GR"/>
+        </w:rPr>
+        <w:t xml:space="preserve"> </w:t>
+      </w:r>
+      <w:r>
+        <w:rPr>
+          <w:color w:val="000000" w:themeColor="text1"/>
+          <w:sz w:val="21"/>
+          <w:szCs w:val="21"/>
+          <w:lang w:val="en-US"/>
+        </w:rPr>
+        <w:t>data</w:t>
+      </w:r>
+    </w:p>
+    <w:p>
+      <w:pPr>
+        <w:pStyle w:val="ListParagraph"/>
+        <w:rPr>
+          <w:color w:val="0070C0"/>
+          <w:sz w:val="21"/>
+          <w:szCs w:val="21"/>
+          <w:lang w:val="el-GR"/>
+        </w:rPr>
+      </w:pPr>
+    </w:p>
+    <w:p>
+      <w:pPr>
+        <w:pStyle w:val="ListParagraph"/>
+        <w:rPr>
+          <w:color w:val="0070C0"/>
+          <w:sz w:val="21"/>
+          <w:szCs w:val="21"/>
+          <w:lang w:val="el-GR"/>
+        </w:rPr>
+      </w:pPr>
+      <w:r>
+        <w:rPr>
+          <w:noProof/>
+          <w:color w:val="0070C0"/>
+          <w:sz w:val="21"/>
+          <w:szCs w:val="21"/>
+          <w:lang w:val="el-GR"/>
+        </w:rPr>
+        <w:drawing>
+          <wp:inline distT="0" distB="0" distL="0" distR="0" wp14:anchorId="44CD694A" wp14:editId="7FAF49BB">
+            <wp:extent cx="4449851" cy="1362169"/>
+            <wp:effectExtent l="0" t="0" r="0" b="0"/>
+            <wp:docPr id="1371956348" name="Picture 6"/>
+            <wp:cNvGraphicFramePr>
+              <a:graphicFrameLocks xmlns:a="http://schemas.openxmlformats.org/drawingml/2006/main" noChangeAspect="1"/>
+            </wp:cNvGraphicFramePr>
+            <a:graphic xmlns:a="http://schemas.openxmlformats.org/drawingml/2006/main">
+              <a:graphicData uri="http://schemas.openxmlformats.org/drawingml/2006/picture">
+                <pic:pic xmlns:pic="http://schemas.openxmlformats.org/drawingml/2006/picture">
+                  <pic:nvPicPr>
+                    <pic:cNvPr id="1371956348" name="Picture 1371956348"/>
+                    <pic:cNvPicPr/>
+                  </pic:nvPicPr>
+                  <pic:blipFill>
+                    <a:blip r:embed="rId23" cstate="print">
+                      <a:extLst>
+                        <a:ext uri="{28A0092B-C50C-407E-A947-70E740481C1C}">
+                          <a14:useLocalDpi xmlns:a14="http://schemas.microsoft.com/office/drawing/2010/main" val="0"/>
+                        </a:ext>
+                      </a:extLst>
+                    </a:blip>
+                    <a:stretch>
+                      <a:fillRect/>
+                    </a:stretch>
+                  </pic:blipFill>
+                  <pic:spPr>
+                    <a:xfrm>
+                      <a:off x="0" y="0"/>
+                      <a:ext cx="4492196" cy="1375131"/>
+                    </a:xfrm>
+                    <a:prstGeom prst="rect">
+                      <a:avLst/>
+                    </a:prstGeom>
+                  </pic:spPr>
+                </pic:pic>
+              </a:graphicData>
+            </a:graphic>
+          </wp:inline>
+        </w:drawing>
+      </w:r>
+    </w:p>
+    <w:p>
+      <w:pPr>
+        <w:pStyle w:val="ListParagraph"/>
+        <w:rPr>
+          <w:color w:val="0070C0"/>
+          <w:sz w:val="21"/>
+          <w:szCs w:val="21"/>
+          <w:lang w:val="el-GR"/>
+        </w:rPr>
+      </w:pPr>
+    </w:p>
+    <w:p>
+      <w:pPr>
+        <w:pStyle w:val="ListParagraph"/>
+        <w:rPr>
+          <w:color w:val="0070C0"/>
+          <w:sz w:val="21"/>
+          <w:szCs w:val="21"/>
+          <w:lang w:val="el-GR"/>
+        </w:rPr>
+      </w:pPr>
+    </w:p>
+    <w:p>
+      <w:pPr>
+        <w:pStyle w:val="ListParagraph"/>
+        <w:rPr>
+          <w:color w:val="0070C0"/>
+          <w:sz w:val="21"/>
+          <w:szCs w:val="21"/>
+          <w:lang w:val="el-GR"/>
+        </w:rPr>
+      </w:pPr>
+    </w:p>
+    <w:p>
+      <w:pPr>
+        <w:pStyle w:val="ListParagraph"/>
+        <w:rPr>
+          <w:color w:val="0070C0"/>
+          <w:sz w:val="21"/>
+          <w:szCs w:val="21"/>
+          <w:lang w:val="el-GR"/>
+        </w:rPr>
+      </w:pPr>
+      <w:r>
+        <w:rPr>
+          <w:noProof/>
+          <w:color w:val="0070C0"/>
+          <w:sz w:val="21"/>
+          <w:szCs w:val="21"/>
+          <w:lang w:val="el-GR"/>
+        </w:rPr>
+        <w:drawing>
+          <wp:inline distT="0" distB="0" distL="0" distR="0" wp14:anchorId="7C3982CC" wp14:editId="3F2814B5">
+            <wp:extent cx="4502317" cy="1348301"/>
+            <wp:effectExtent l="0" t="0" r="0" b="0"/>
+            <wp:docPr id="1157471644" name="Picture 7" descr="A screen shot of a computer&#10;&#10;Description automatically generated"/>
+            <wp:cNvGraphicFramePr>
+              <a:graphicFrameLocks xmlns:a="http://schemas.openxmlformats.org/drawingml/2006/main" noChangeAspect="1"/>
+            </wp:cNvGraphicFramePr>
+            <a:graphic xmlns:a="http://schemas.openxmlformats.org/drawingml/2006/main">
+              <a:graphicData uri="http://schemas.openxmlformats.org/drawingml/2006/picture">
+                <pic:pic xmlns:pic="http://schemas.openxmlformats.org/drawingml/2006/picture">
+                  <pic:nvPicPr>
+                    <pic:cNvPr id="1157471644" name="Picture 7" descr="A screen shot of a computer&#10;&#10;Description automatically generated"/>
+                    <pic:cNvPicPr/>
+                  </pic:nvPicPr>
+                  <pic:blipFill>
+                    <a:blip r:embed="rId24" cstate="print">
+                      <a:extLst>
+                        <a:ext uri="{28A0092B-C50C-407E-A947-70E740481C1C}">
+                          <a14:useLocalDpi xmlns:a14="http://schemas.microsoft.com/office/drawing/2010/main" val="0"/>
+                        </a:ext>
+                      </a:extLst>
+                    </a:blip>
+                    <a:stretch>
+                      <a:fillRect/>
+                    </a:stretch>
+                  </pic:blipFill>
+                  <pic:spPr>
+                    <a:xfrm>
+                      <a:off x="0" y="0"/>
+                      <a:ext cx="4539786" cy="1359522"/>
+                    </a:xfrm>
+                    <a:prstGeom prst="rect">
+                      <a:avLst/>
+                    </a:prstGeom>
+                  </pic:spPr>
+                </pic:pic>
+              </a:graphicData>
+            </a:graphic>
+          </wp:inline>
+        </w:drawing>
+      </w:r>
+    </w:p>
+    <w:p>
+      <w:pPr>
+        <w:pStyle w:val="ListParagraph"/>
+        <w:rPr>
+          <w:color w:val="0070C0"/>
+          <w:sz w:val="21"/>
+          <w:szCs w:val="21"/>
+          <w:lang w:val="el-GR"/>
+        </w:rPr>
+      </w:pPr>
+    </w:p>
+    <w:p>
+      <w:pPr>
+        <w:pStyle w:val="ListParagraph"/>
+        <w:rPr>
+          <w:color w:val="0070C0"/>
+          <w:sz w:val="21"/>
+          <w:szCs w:val="21"/>
+          <w:lang w:val="el-GR"/>
+        </w:rPr>
+      </w:pPr>
+    </w:p>
+    <w:p>
+      <w:pPr>
+        <w:pStyle w:val="ListParagraph"/>
+        <w:rPr>
+          <w:color w:val="0070C0"/>
+          <w:sz w:val="21"/>
+          <w:szCs w:val="21"/>
+          <w:lang w:val="el-GR"/>
+        </w:rPr>
+      </w:pPr>
+    </w:p>
+    <w:p>
+      <w:pPr>
+        <w:pStyle w:val="ListParagraph"/>
+        <w:rPr>
+          <w:color w:val="0070C0"/>
+          <w:sz w:val="21"/>
+          <w:szCs w:val="21"/>
+          <w:lang w:val="el-GR"/>
+        </w:rPr>
+      </w:pPr>
+    </w:p>
+    <w:p>
+      <w:pPr>
+        <w:pStyle w:val="ListParagraph"/>
+        <w:numPr>
+          <w:ilvl w:val="0"/>
+          <w:numId w:val="2"/>
+        </w:numPr>
+        <w:rPr>
+          <w:color w:val="0070C0"/>
+          <w:sz w:val="21"/>
+          <w:szCs w:val="21"/>
+          <w:lang w:val="el-GR"/>
+        </w:rPr>
+      </w:pPr>
+      <w:proofErr w:type="spellStart"/>
+      <w:r>
+        <w:rPr>
+          <w:color w:val="0070C0"/>
+          <w:sz w:val="21"/>
+          <w:szCs w:val="21"/>
+          <w:lang w:val="el-GR"/>
+        </w:rPr>
+        <w:t>Training</w:t>
+      </w:r>
+      <w:proofErr w:type="spellEnd"/>
+      <w:r>
+        <w:rPr>
+          <w:color w:val="0070C0"/>
+          <w:sz w:val="21"/>
+          <w:szCs w:val="21"/>
+          <w:lang w:val="el-GR"/>
+        </w:rPr>
+        <w:t xml:space="preserve"> </w:t>
+      </w:r>
+      <w:proofErr w:type="spellStart"/>
+      <w:r>
+        <w:rPr>
+          <w:color w:val="0070C0"/>
+          <w:sz w:val="21"/>
+          <w:szCs w:val="21"/>
+          <w:lang w:val="el-GR"/>
+        </w:rPr>
+        <w:t>Curve</w:t>
+      </w:r>
+      <w:proofErr w:type="spellEnd"/>
+      <w:r>
+        <w:rPr>
+          <w:color w:val="0070C0"/>
+          <w:sz w:val="21"/>
+          <w:szCs w:val="21"/>
+          <w:lang w:val="el-GR"/>
+        </w:rPr>
+        <w:t xml:space="preserve"> (</w:t>
+      </w:r>
+      <w:proofErr w:type="spellStart"/>
+      <w:r>
+        <w:rPr>
+          <w:color w:val="0070C0"/>
+          <w:sz w:val="21"/>
+          <w:szCs w:val="21"/>
+          <w:lang w:val="el-GR"/>
+        </w:rPr>
+        <w:t>Accuracy)</w:t>
+      </w:r>
+      <w:proofErr w:type="spellEnd"/>
+      <w:r>
+        <w:rPr>
+          <w:color w:val="0070C0"/>
+          <w:sz w:val="21"/>
+          <w:szCs w:val="21"/>
+          <w:lang w:val="el-GR"/>
+        </w:rPr>
+        <w:t>:</w:t>
+      </w:r>
+    </w:p>
+    <w:p>
+      <w:pPr>
+        <w:pStyle w:val="ListParagraph"/>
+        <w:ind w:left="644"/>
+        <w:rPr>
+          <w:color w:val="0070C0"/>
+          <w:sz w:val="21"/>
+          <w:szCs w:val="21"/>
+          <w:lang w:val="el-GR"/>
+        </w:rPr>
+      </w:pPr>
+    </w:p>
+    <w:p>
+      <w:pPr>
+        <w:pStyle w:val="ListParagraph"/>
+        <w:ind w:left="644"/>
+        <w:rPr>
+          <w:color w:val="0070C0"/>
+          <w:sz w:val="21"/>
+          <w:szCs w:val="21"/>
+          <w:lang w:val="el-GR"/>
+        </w:rPr>
+      </w:pPr>
+      <w:r>
+        <w:rPr>
+          <w:color w:val="0070C0"/>
+          <w:sz w:val="21"/>
+          <w:szCs w:val="21"/>
+          <w:lang w:val="el-GR"/>
+        </w:rPr>
+        <w:lastRenderedPageBreak/>
+        <w:drawing>
+          <wp:inline distT="0" distB="0" distL="0" distR="0" wp14:anchorId="55C39207" wp14:editId="5DFD70CB">
+            <wp:extent cx="3760150" cy="2574684"/>
+            <wp:effectExtent l="0" t="0" r="0" b="0"/>
+            <wp:docPr id="675441772" name="Picture 1" descr="A graph of a graph&#10;&#10;Description automatically generated with medium confidence"/>
+            <wp:cNvGraphicFramePr>
+              <a:graphicFrameLocks xmlns:a="http://schemas.openxmlformats.org/drawingml/2006/main" noChangeAspect="1"/>
+            </wp:cNvGraphicFramePr>
+            <a:graphic xmlns:a="http://schemas.openxmlformats.org/drawingml/2006/main">
+              <a:graphicData uri="http://schemas.openxmlformats.org/drawingml/2006/picture">
+                <pic:pic xmlns:pic="http://schemas.openxmlformats.org/drawingml/2006/picture">
+                  <pic:nvPicPr>
+                    <pic:cNvPr id="675441772" name="Picture 1" descr="A graph of a graph&#10;&#10;Description automatically generated with medium confidence"/>
+                    <pic:cNvPicPr/>
+                  </pic:nvPicPr>
+                  <pic:blipFill>
+                    <a:blip r:embed="rId25"/>
+                    <a:stretch>
+                      <a:fillRect/>
+                    </a:stretch>
+                  </pic:blipFill>
+                  <pic:spPr>
+                    <a:xfrm>
+                      <a:off x="0" y="0"/>
+                      <a:ext cx="3775427" cy="2585145"/>
+                    </a:xfrm>
+                    <a:prstGeom prst="rect">
+                      <a:avLst/>
+                    </a:prstGeom>
+                  </pic:spPr>
+                </pic:pic>
+              </a:graphicData>
+            </a:graphic>
+          </wp:inline>
+        </w:drawing>
+      </w:r>
+    </w:p>
+    <w:p>
+      <w:pPr>
+        <w:pStyle w:val="ListParagraph"/>
+        <w:ind w:left="644"/>
+        <w:rPr>
+          <w:color w:val="0070C0"/>
+          <w:sz w:val="21"/>
+          <w:szCs w:val="21"/>
+          <w:lang w:val="el-GR"/>
+        </w:rPr>
+      </w:pPr>
+    </w:p>
+    <w:p>
+      <w:pPr>
+        <w:pStyle w:val="ListParagraph"/>
+        <w:ind w:left="644"/>
+        <w:rPr>
+          <w:color w:val="0070C0"/>
+          <w:sz w:val="21"/>
+          <w:szCs w:val="21"/>
+          <w:lang w:val="el-GR"/>
+        </w:rPr>
+      </w:pPr>
+    </w:p>
+    <w:p>
+      <w:pPr>
+        <w:pStyle w:val="ListParagraph"/>
+        <w:ind w:left="644"/>
+        <w:rPr>
+          <w:color w:val="0070C0"/>
+          <w:sz w:val="21"/>
+          <w:szCs w:val="21"/>
+          <w:lang w:val="el-GR"/>
+        </w:rPr>
+      </w:pPr>
+    </w:p>
+    <w:p>
+      <w:pPr>
+        <w:pStyle w:val="ListParagraph"/>
+        <w:ind w:left="644"/>
+        <w:rPr>
+          <w:color w:val="0070C0"/>
+          <w:sz w:val="21"/>
+          <w:szCs w:val="21"/>
+          <w:lang w:val="el-GR"/>
+        </w:rPr>
+      </w:pPr>
+    </w:p>
+    <w:p>
+      <w:pPr>
+        <w:pStyle w:val="ListParagraph"/>
+        <w:ind w:left="644"/>
+        <w:rPr>
+          <w:color w:val="0070C0"/>
+          <w:sz w:val="21"/>
+          <w:szCs w:val="21"/>
+          <w:lang w:val="el-GR"/>
+        </w:rPr>
+      </w:pPr>
+    </w:p>
+    <w:p>
+      <w:pPr>
+        <w:pStyle w:val="ListParagraph"/>
+        <w:ind w:left="644"/>
+        <w:rPr>
+          <w:color w:val="0070C0"/>
+          <w:sz w:val="21"/>
+          <w:szCs w:val="21"/>
+          <w:lang w:val="el-GR"/>
+        </w:rPr>
+      </w:pPr>
+    </w:p>
+    <w:p>
+      <w:pPr>
+        <w:pStyle w:val="ListParagraph"/>
+        <w:ind w:left="644"/>
+        <w:rPr>
+          <w:color w:val="0070C0"/>
+          <w:sz w:val="21"/>
+          <w:szCs w:val="21"/>
+          <w:lang w:val="el-GR"/>
+        </w:rPr>
+      </w:pPr>
+    </w:p>
+    <w:p>
+      <w:pPr>
+        <w:pStyle w:val="ListParagraph"/>
+        <w:ind w:left="644"/>
+        <w:rPr>
+          <w:color w:val="0070C0"/>
+          <w:sz w:val="21"/>
+          <w:szCs w:val="21"/>
+          <w:lang w:val="el-GR"/>
+        </w:rPr>
+      </w:pPr>
+    </w:p>
+    <w:p>
+      <w:pPr>
+        <w:pStyle w:val="ListParagraph"/>
+        <w:ind w:left="644"/>
+        <w:rPr>
+          <w:color w:val="0070C0"/>
+          <w:sz w:val="21"/>
+          <w:szCs w:val="21"/>
+          <w:lang w:val="el-GR"/>
+        </w:rPr>
+      </w:pPr>
+    </w:p>
+    <w:p>
+      <w:pPr>
+        <w:pStyle w:val="ListParagraph"/>
+        <w:ind w:left="644"/>
+        <w:rPr>
+          <w:color w:val="0070C0"/>
+          <w:sz w:val="21"/>
+          <w:szCs w:val="21"/>
+          <w:lang w:val="el-GR"/>
+        </w:rPr>
+      </w:pPr>
+    </w:p>
+    <w:p>
+      <w:pPr>
+        <w:pStyle w:val="ListParagraph"/>
+        <w:numPr>
+          <w:ilvl w:val="0"/>
+          <w:numId w:val="2"/>
+        </w:numPr>
+        <w:rPr>
+          <w:color w:val="0070C0"/>
+          <w:sz w:val="21"/>
+          <w:szCs w:val="21"/>
+          <w:lang w:val="el-GR"/>
+        </w:rPr>
+      </w:pPr>
+      <w:proofErr w:type="spellStart"/>
+      <w:r>
+        <w:rPr>
+          <w:color w:val="0070C0"/>
+          <w:sz w:val="21"/>
+          <w:szCs w:val="21"/>
+          <w:lang w:val="el-GR"/>
+        </w:rPr>
+        <w:t>Recall</w:t>
+      </w:r>
+      <w:proofErr w:type="spellEnd"/>
+      <w:r>
+        <w:rPr>
+          <w:color w:val="0070C0"/>
+          <w:sz w:val="21"/>
+          <w:szCs w:val="21"/>
+          <w:lang w:val="el-GR"/>
+        </w:rPr>
+        <w:t xml:space="preserve"> </w:t>
+      </w:r>
+      <w:proofErr w:type="spellStart"/>
+      <w:r>
+        <w:rPr>
+          <w:color w:val="0070C0"/>
+          <w:sz w:val="21"/>
+          <w:szCs w:val="21"/>
+          <w:lang w:val="el-GR"/>
+        </w:rPr>
+        <w:t>Curve</w:t>
+      </w:r>
+      <w:proofErr w:type="spellEnd"/>
+      <w:r>
+        <w:rPr>
+          <w:color w:val="0070C0"/>
+          <w:sz w:val="21"/>
+          <w:szCs w:val="21"/>
+          <w:lang w:val="el-GR"/>
+        </w:rPr>
+        <w:t>:</w:t>
+      </w:r>
+    </w:p>
+    <w:p>
+      <w:pPr>
+        <w:rPr>
+          <w:color w:val="0070C0"/>
+          <w:sz w:val="21"/>
+          <w:szCs w:val="21"/>
+          <w:lang w:val="el-GR"/>
+        </w:rPr>
+      </w:pPr>
+    </w:p>
+    <w:p>
+      <w:pPr>
+        <w:ind w:left="644"/>
+        <w:rPr>
+          <w:color w:val="0070C0"/>
+          <w:sz w:val="21"/>
+          <w:szCs w:val="21"/>
+          <w:lang w:val="el-GR"/>
+        </w:rPr>
+      </w:pPr>
+      <w:r>
+        <w:rPr>
+          <w:color w:val="0070C0"/>
+          <w:sz w:val="21"/>
+          <w:szCs w:val="21"/>
+          <w:lang w:val="el-GR"/>
+        </w:rPr>
+        <w:drawing>
+          <wp:inline distT="0" distB="0" distL="0" distR="0" wp14:anchorId="761ABCA0" wp14:editId="45A07D6B">
+            <wp:extent cx="3469593" cy="2460579"/>
+            <wp:effectExtent l="0" t="0" r="0" b="0"/>
+            <wp:docPr id="847457788" name="Picture 1" descr="A screen shot of a computer&#10;&#10;Description automatically generated"/>
+            <wp:cNvGraphicFramePr>
+              <a:graphicFrameLocks xmlns:a="http://schemas.openxmlformats.org/drawingml/2006/main" noChangeAspect="1"/>
+            </wp:cNvGraphicFramePr>
+            <a:graphic xmlns:a="http://schemas.openxmlformats.org/drawingml/2006/main">
+              <a:graphicData uri="http://schemas.openxmlformats.org/drawingml/2006/picture">
+                <pic:pic xmlns:pic="http://schemas.openxmlformats.org/drawingml/2006/picture">
+                  <pic:nvPicPr>
+                    <pic:cNvPr id="847457788" name="Picture 1" descr="A screen shot of a computer&#10;&#10;Description automatically generated"/>
+                    <pic:cNvPicPr/>
+                  </pic:nvPicPr>
+                  <pic:blipFill>
+                    <a:blip r:embed="rId26"/>
+                    <a:stretch>
+                      <a:fillRect/>
+                    </a:stretch>
+                  </pic:blipFill>
+                  <pic:spPr>
+                    <a:xfrm>
+                      <a:off x="0" y="0"/>
+                      <a:ext cx="3481378" cy="2468937"/>
+                    </a:xfrm>
+                    <a:prstGeom prst="rect">
+                      <a:avLst/>
+                    </a:prstGeom>
+                  </pic:spPr>
+                </pic:pic>
+              </a:graphicData>
+            </a:graphic>
+          </wp:inline>
+        </w:drawing>
+      </w:r>
+    </w:p>
+    <w:p>
+      <w:pPr>
+        <w:ind w:left="644"/>
+        <w:rPr>
+          <w:color w:val="0070C0"/>
+          <w:sz w:val="21"/>
+          <w:szCs w:val="21"/>
+          <w:lang w:val="el-GR"/>
+        </w:rPr>
+      </w:pPr>
+    </w:p>
+    <w:p>
+      <w:pPr>
+        <w:ind w:left="644"/>
+        <w:rPr>
+          <w:color w:val="0070C0"/>
+          <w:sz w:val="21"/>
+          <w:szCs w:val="21"/>
+          <w:lang w:val="el-GR"/>
+        </w:rPr>
+      </w:pPr>
+    </w:p>
+    <w:p>
+      <w:pPr>
+        <w:ind w:left="644"/>
+        <w:rPr>
+          <w:color w:val="0070C0"/>
+          <w:sz w:val="21"/>
+          <w:szCs w:val="21"/>
+          <w:lang w:val="el-GR"/>
+        </w:rPr>
+      </w:pPr>
+    </w:p>
+    <w:p>
+      <w:pPr>
+        <w:ind w:left="644"/>
+        <w:rPr>
+          <w:color w:val="0070C0"/>
+          <w:sz w:val="21"/>
+          <w:szCs w:val="21"/>
+          <w:lang w:val="el-GR"/>
+        </w:rPr>
+      </w:pPr>
+    </w:p>
+    <w:p>
+      <w:pPr>
+        <w:ind w:left="644"/>
+        <w:rPr>
+          <w:color w:val="0070C0"/>
+          <w:sz w:val="21"/>
+          <w:szCs w:val="21"/>
+          <w:lang w:val="el-GR"/>
+        </w:rPr>
+      </w:pPr>
+    </w:p>
+    <w:p>
+      <w:pPr>
+        <w:ind w:left="644"/>
+        <w:rPr>
+          <w:color w:val="0070C0"/>
+          <w:sz w:val="21"/>
+          <w:szCs w:val="21"/>
+          <w:lang w:val="el-GR"/>
+        </w:rPr>
+      </w:pPr>
+    </w:p>
+    <w:p>
+      <w:pPr>
+        <w:ind w:left="644"/>
+        <w:rPr>
+          <w:color w:val="0070C0"/>
+          <w:sz w:val="21"/>
+          <w:szCs w:val="21"/>
+          <w:lang w:val="el-GR"/>
+        </w:rPr>
+      </w:pPr>
+    </w:p>
+    <w:p>
+      <w:pPr>
+        <w:pStyle w:val="ListParagraph"/>
+        <w:numPr>
+          <w:ilvl w:val="0"/>
+          <w:numId w:val="2"/>
+        </w:numPr>
+        <w:rPr>
+          <w:color w:val="0070C0"/>
+          <w:sz w:val="21"/>
+          <w:szCs w:val="21"/>
+          <w:lang w:val="el-GR"/>
+        </w:rPr>
+      </w:pPr>
+      <w:proofErr w:type="spellStart"/>
+      <w:r>
+        <w:rPr>
+          <w:color w:val="0070C0"/>
+          <w:sz w:val="21"/>
+          <w:szCs w:val="21"/>
+          <w:lang w:val="el-GR"/>
+        </w:rPr>
+        <w:t>Precision</w:t>
+      </w:r>
+      <w:proofErr w:type="spellEnd"/>
+      <w:r>
+        <w:rPr>
+          <w:color w:val="0070C0"/>
+          <w:sz w:val="21"/>
+          <w:szCs w:val="21"/>
+          <w:lang w:val="el-GR"/>
+        </w:rPr>
+        <w:t xml:space="preserve"> </w:t>
+      </w:r>
+      <w:proofErr w:type="spellStart"/>
+      <w:r>
+        <w:rPr>
+          <w:color w:val="0070C0"/>
+          <w:sz w:val="21"/>
+          <w:szCs w:val="21"/>
+          <w:lang w:val="el-GR"/>
+        </w:rPr>
+        <w:t>Curve</w:t>
+      </w:r>
+      <w:proofErr w:type="spellEnd"/>
+      <w:r>
+        <w:rPr>
+          <w:color w:val="0070C0"/>
+          <w:sz w:val="21"/>
+          <w:szCs w:val="21"/>
+          <w:lang w:val="el-GR"/>
+        </w:rPr>
+        <w:t>:</w:t>
+      </w:r>
+    </w:p>
+    <w:p>
+      <w:pPr>
+        <w:rPr>
+          <w:color w:val="0070C0"/>
+          <w:sz w:val="21"/>
+          <w:szCs w:val="21"/>
+          <w:lang w:val="el-GR"/>
+        </w:rPr>
+      </w:pPr>
+    </w:p>
+    <w:p>
+      <w:pPr>
+        <w:ind w:left="644"/>
+        <w:rPr>
+          <w:color w:val="0070C0"/>
+          <w:sz w:val="21"/>
+          <w:szCs w:val="21"/>
+          <w:lang w:val="el-GR"/>
+        </w:rPr>
+      </w:pPr>
+      <w:r>
+        <w:rPr>
+          <w:color w:val="0070C0"/>
+          <w:sz w:val="21"/>
+          <w:szCs w:val="21"/>
+          <w:lang w:val="el-GR"/>
+        </w:rPr>
+        <w:lastRenderedPageBreak/>
+        <w:drawing>
+          <wp:inline distT="0" distB="0" distL="0" distR="0" wp14:anchorId="443C8DAF" wp14:editId="13CCDD75">
+            <wp:extent cx="3500395" cy="2521010"/>
+            <wp:effectExtent l="0" t="0" r="5080" b="0"/>
+            <wp:docPr id="1787575098" name="Picture 1" descr="A graph of a training&#10;&#10;Description automatically generated"/>
+            <wp:cNvGraphicFramePr>
+              <a:graphicFrameLocks xmlns:a="http://schemas.openxmlformats.org/drawingml/2006/main" noChangeAspect="1"/>
+            </wp:cNvGraphicFramePr>
+            <a:graphic xmlns:a="http://schemas.openxmlformats.org/drawingml/2006/main">
+              <a:graphicData uri="http://schemas.openxmlformats.org/drawingml/2006/picture">
+                <pic:pic xmlns:pic="http://schemas.openxmlformats.org/drawingml/2006/picture">
+                  <pic:nvPicPr>
+                    <pic:cNvPr id="1787575098" name="Picture 1" descr="A graph of a training&#10;&#10;Description automatically generated"/>
+                    <pic:cNvPicPr/>
+                  </pic:nvPicPr>
+                  <pic:blipFill>
+                    <a:blip r:embed="rId27"/>
+                    <a:stretch>
+                      <a:fillRect/>
+                    </a:stretch>
+                  </pic:blipFill>
+                  <pic:spPr>
+                    <a:xfrm>
+                      <a:off x="0" y="0"/>
+                      <a:ext cx="3522866" cy="2537194"/>
+                    </a:xfrm>
+                    <a:prstGeom prst="rect">
+                      <a:avLst/>
+                    </a:prstGeom>
+                  </pic:spPr>
+                </pic:pic>
+              </a:graphicData>
+            </a:graphic>
+          </wp:inline>
+        </w:drawing>
+      </w:r>
+    </w:p>
+    <w:p>
+      <w:pPr>
+        <w:ind w:left="644"/>
+        <w:rPr>
+          <w:color w:val="0070C0"/>
+          <w:sz w:val="21"/>
+          <w:szCs w:val="21"/>
+          <w:lang w:val="el-GR"/>
+        </w:rPr>
+      </w:pPr>
+    </w:p>
+    <w:p>
+      <w:pPr>
+        <w:ind w:left="644"/>
+        <w:rPr>
+          <w:color w:val="0070C0"/>
+          <w:sz w:val="21"/>
+          <w:szCs w:val="21"/>
+          <w:lang w:val="el-GR"/>
+        </w:rPr>
+      </w:pPr>
+    </w:p>
+    <w:p>
+      <w:pPr>
+        <w:ind w:left="644"/>
+        <w:rPr>
+          <w:color w:val="0070C0"/>
+          <w:sz w:val="21"/>
+          <w:szCs w:val="21"/>
+          <w:lang w:val="el-GR"/>
+        </w:rPr>
+      </w:pPr>
+    </w:p>
+    <w:p>
+      <w:pPr>
+        <w:ind w:left="644"/>
+        <w:rPr>
+          <w:color w:val="0070C0"/>
+          <w:sz w:val="21"/>
+          <w:szCs w:val="21"/>
+          <w:lang w:val="el-GR"/>
+        </w:rPr>
+      </w:pPr>
+    </w:p>
+    <w:p>
+      <w:pPr>
+        <w:ind w:left="644"/>
+        <w:rPr>
+          <w:color w:val="0070C0"/>
+          <w:sz w:val="21"/>
+          <w:szCs w:val="21"/>
+          <w:lang w:val="el-GR"/>
+        </w:rPr>
+      </w:pPr>
+    </w:p>
+    <w:p>
+      <w:pPr>
+        <w:ind w:left="644"/>
+        <w:rPr>
+          <w:color w:val="0070C0"/>
+          <w:sz w:val="21"/>
+          <w:szCs w:val="21"/>
+          <w:lang w:val="el-GR"/>
+        </w:rPr>
+      </w:pPr>
+    </w:p>
+    <w:p>
+      <w:pPr>
+        <w:ind w:left="644"/>
+        <w:rPr>
+          <w:color w:val="0070C0"/>
+          <w:sz w:val="21"/>
+          <w:szCs w:val="21"/>
+          <w:lang w:val="el-GR"/>
+        </w:rPr>
+      </w:pPr>
+    </w:p>
+    <w:p>
+      <w:pPr>
+        <w:rPr>
+          <w:color w:val="0070C0"/>
+          <w:sz w:val="21"/>
+          <w:szCs w:val="21"/>
+          <w:lang w:val="el-GR"/>
+        </w:rPr>
+      </w:pPr>
+    </w:p>
+    <w:p>
+      <w:pPr>
+        <w:ind w:left="644"/>
+        <w:rPr>
+          <w:color w:val="0070C0"/>
+          <w:sz w:val="21"/>
+          <w:szCs w:val="21"/>
+          <w:lang w:val="el-GR"/>
+        </w:rPr>
+      </w:pPr>
+    </w:p>
+    <w:p>
+      <w:pPr>
+        <w:ind w:left="644"/>
+        <w:rPr>
+          <w:color w:val="0070C0"/>
+          <w:sz w:val="21"/>
+          <w:szCs w:val="21"/>
+          <w:lang w:val="el-GR"/>
+        </w:rPr>
+      </w:pPr>
+    </w:p>
+    <w:p>
+      <w:pPr>
+        <w:ind w:left="644"/>
+        <w:rPr>
+          <w:color w:val="0070C0"/>
+          <w:sz w:val="21"/>
+          <w:szCs w:val="21"/>
+          <w:lang w:val="el-GR"/>
+        </w:rPr>
+      </w:pPr>
+    </w:p>
+    <w:p>
+      <w:pPr>
+        <w:pStyle w:val="ListParagraph"/>
+        <w:numPr>
+          <w:ilvl w:val="0"/>
+          <w:numId w:val="2"/>
+        </w:numPr>
+        <w:rPr>
+          <w:color w:val="0070C0"/>
+          <w:sz w:val="21"/>
+          <w:szCs w:val="21"/>
+          <w:lang w:val="el-GR"/>
+        </w:rPr>
+      </w:pPr>
+      <w:r>
+        <w:rPr>
+          <w:color w:val="0070C0"/>
+          <w:sz w:val="21"/>
+          <w:szCs w:val="21"/>
+          <w:lang w:val="el-GR"/>
+        </w:rPr>
+        <w:t>F1-score</w:t>
+      </w:r>
+      <w:r>
+        <w:rPr>
+          <w:color w:val="0070C0"/>
+          <w:sz w:val="21"/>
+          <w:szCs w:val="21"/>
+          <w:lang w:val="el-GR"/>
+        </w:rPr>
+        <w:t xml:space="preserve"> </w:t>
+      </w:r>
+      <w:proofErr w:type="spellStart"/>
+      <w:r>
+        <w:rPr>
+          <w:color w:val="0070C0"/>
+          <w:sz w:val="21"/>
+          <w:szCs w:val="21"/>
+          <w:lang w:val="el-GR"/>
+        </w:rPr>
+        <w:t>Curve</w:t>
+      </w:r>
+      <w:proofErr w:type="spellEnd"/>
+      <w:r>
+        <w:rPr>
+          <w:color w:val="0070C0"/>
+          <w:sz w:val="21"/>
+          <w:szCs w:val="21"/>
+          <w:lang w:val="el-GR"/>
+        </w:rPr>
+        <w:t>:</w:t>
+      </w:r>
+    </w:p>
+    <w:p>
+      <w:pPr>
+        <w:rPr>
+          <w:color w:val="0070C0"/>
+          <w:sz w:val="21"/>
+          <w:szCs w:val="21"/>
+          <w:lang w:val="el-GR"/>
+        </w:rPr>
+      </w:pPr>
+    </w:p>
+    <w:p>
+      <w:pPr>
+        <w:ind w:left="284"/>
+        <w:rPr>
+          <w:color w:val="0070C0"/>
+          <w:sz w:val="21"/>
+          <w:szCs w:val="21"/>
+          <w:lang w:val="el-GR"/>
+        </w:rPr>
+      </w:pPr>
+      <w:r>
+        <w:rPr>
+          <w:color w:val="0070C0"/>
+          <w:sz w:val="21"/>
+          <w:szCs w:val="21"/>
+          <w:lang w:val="el-GR"/>
+        </w:rPr>
+        <w:drawing>
+          <wp:inline distT="0" distB="0" distL="0" distR="0" wp14:anchorId="26B280AA" wp14:editId="4E667FFA">
+            <wp:extent cx="3392680" cy="2443433"/>
+            <wp:effectExtent l="0" t="0" r="0" b="0"/>
+            <wp:docPr id="762506754" name="Picture 1" descr="A graph of a training&#10;&#10;Description automatically generated"/>
+            <wp:cNvGraphicFramePr>
+              <a:graphicFrameLocks xmlns:a="http://schemas.openxmlformats.org/drawingml/2006/main" noChangeAspect="1"/>
+            </wp:cNvGraphicFramePr>
+            <a:graphic xmlns:a="http://schemas.openxmlformats.org/drawingml/2006/main">
+              <a:graphicData uri="http://schemas.openxmlformats.org/drawingml/2006/picture">
+                <pic:pic xmlns:pic="http://schemas.openxmlformats.org/drawingml/2006/picture">
+                  <pic:nvPicPr>
+                    <pic:cNvPr id="762506754" name="Picture 1" descr="A graph of a training&#10;&#10;Description automatically generated"/>
+                    <pic:cNvPicPr/>
+                  </pic:nvPicPr>
+                  <pic:blipFill>
+                    <a:blip r:embed="rId28"/>
+                    <a:stretch>
+                      <a:fillRect/>
+                    </a:stretch>
+                  </pic:blipFill>
+                  <pic:spPr>
+                    <a:xfrm>
+                      <a:off x="0" y="0"/>
+                      <a:ext cx="3419337" cy="2462632"/>
+                    </a:xfrm>
+                    <a:prstGeom prst="rect">
+                      <a:avLst/>
+                    </a:prstGeom>
+                  </pic:spPr>
+                </pic:pic>
+              </a:graphicData>
+            </a:graphic>
+          </wp:inline>
+        </w:drawing>
+      </w:r>
+    </w:p>
     <w:sectPr>
       <w:pgSz w:w="11906" w:h="16838"/>
       <w:pgMar w:top="1440" w:right="1440" w:bottom="1440" w:left="1440" w:header="708" w:footer="708" w:gutter="0"/>
@@ -2248,14 +6040,14 @@
   <w:abstractNum w:abstractNumId="0" w15:restartNumberingAfterBreak="0">
     <w:nsid w:val="20730685"/>
     <w:multiLevelType w:val="hybridMultilevel"/>
-    <w:tmpl w:val="EF8ED49A"/>
+    <w:tmpl w:val="F4249322"/>
     <w:lvl w:ilvl="0" w:tplc="08090001">
       <w:start w:val="1"/>
       <w:numFmt w:val="bullet"/>
       <w:lvlText w:val=""/>
       <w:lvlJc w:val="left"/>
       <w:pPr>
-        <w:ind w:left="720" w:hanging="360"/>
+        <w:ind w:left="644" w:hanging="360"/>
       </w:pPr>
       <w:rPr>
         <w:rFonts w:ascii="Symbol" w:hAnsi="Symbol" w:hint="default"/>
@@ -2267,7 +6059,7 @@
       <w:lvlText w:val="o"/>
       <w:lvlJc w:val="left"/>
       <w:pPr>
-        <w:ind w:left="1440" w:hanging="360"/>
+        <w:ind w:left="1364" w:hanging="360"/>
       </w:pPr>
       <w:rPr>
         <w:rFonts w:ascii="Courier New" w:hAnsi="Courier New" w:cs="Courier New" w:hint="default"/>
@@ -2279,7 +6071,7 @@
       <w:lvlText w:val=""/>
       <w:lvlJc w:val="left"/>
       <w:pPr>
-        <w:ind w:left="2160" w:hanging="360"/>
+        <w:ind w:left="2084" w:hanging="360"/>
       </w:pPr>
       <w:rPr>
         <w:rFonts w:ascii="Wingdings" w:hAnsi="Wingdings" w:hint="default"/>
@@ -2291,7 +6083,7 @@
       <w:lvlText w:val=""/>
       <w:lvlJc w:val="left"/>
       <w:pPr>
-        <w:ind w:left="2880" w:hanging="360"/>
+        <w:ind w:left="2804" w:hanging="360"/>
       </w:pPr>
       <w:rPr>
         <w:rFonts w:ascii="Symbol" w:hAnsi="Symbol" w:hint="default"/>
@@ -2303,7 +6095,7 @@
       <w:lvlText w:val="o"/>
       <w:lvlJc w:val="left"/>
       <w:pPr>
-        <w:ind w:left="3600" w:hanging="360"/>
+        <w:ind w:left="3524" w:hanging="360"/>
       </w:pPr>
       <w:rPr>
         <w:rFonts w:ascii="Courier New" w:hAnsi="Courier New" w:cs="Courier New" w:hint="default"/>
@@ -2315,7 +6107,7 @@
       <w:lvlText w:val=""/>
       <w:lvlJc w:val="left"/>
       <w:pPr>
-        <w:ind w:left="4320" w:hanging="360"/>
+        <w:ind w:left="4244" w:hanging="360"/>
       </w:pPr>
       <w:rPr>
         <w:rFonts w:ascii="Wingdings" w:hAnsi="Wingdings" w:hint="default"/>
@@ -2327,7 +6119,7 @@
       <w:lvlText w:val=""/>
       <w:lvlJc w:val="left"/>
       <w:pPr>
-        <w:ind w:left="5040" w:hanging="360"/>
+        <w:ind w:left="4964" w:hanging="360"/>
       </w:pPr>
       <w:rPr>
         <w:rFonts w:ascii="Symbol" w:hAnsi="Symbol" w:hint="default"/>
@@ -2339,7 +6131,7 @@
       <w:lvlText w:val="o"/>
       <w:lvlJc w:val="left"/>
       <w:pPr>
-        <w:ind w:left="5760" w:hanging="360"/>
+        <w:ind w:left="5684" w:hanging="360"/>
       </w:pPr>
       <w:rPr>
         <w:rFonts w:ascii="Courier New" w:hAnsi="Courier New" w:cs="Courier New" w:hint="default"/>
@@ -2351,7 +6143,7 @@
       <w:lvlText w:val=""/>
       <w:lvlJc w:val="left"/>
       <w:pPr>
-        <w:ind w:left="6480" w:hanging="360"/>
+        <w:ind w:left="6404" w:hanging="360"/>
       </w:pPr>
       <w:rPr>
         <w:rFonts w:ascii="Wingdings" w:hAnsi="Wingdings" w:hint="default"/>
@@ -2447,11 +6239,127 @@
       </w:pPr>
     </w:lvl>
   </w:abstractNum>
+  <w:abstractNum w:abstractNumId="2" w15:restartNumberingAfterBreak="0">
+    <w:nsid w:val="5C5F630F"/>
+    <w:multiLevelType w:val="hybridMultilevel"/>
+    <w:tmpl w:val="CFA80142"/>
+    <w:lvl w:ilvl="0" w:tplc="08090001">
+      <w:start w:val="1"/>
+      <w:numFmt w:val="bullet"/>
+      <w:lvlText w:val=""/>
+      <w:lvlJc w:val="left"/>
+      <w:pPr>
+        <w:ind w:left="1440" w:hanging="360"/>
+      </w:pPr>
+      <w:rPr>
+        <w:rFonts w:ascii="Symbol" w:hAnsi="Symbol" w:hint="default"/>
+      </w:rPr>
+    </w:lvl>
+    <w:lvl w:ilvl="1" w:tplc="08090003" w:tentative="1">
+      <w:start w:val="1"/>
+      <w:numFmt w:val="bullet"/>
+      <w:lvlText w:val="o"/>
+      <w:lvlJc w:val="left"/>
+      <w:pPr>
+        <w:ind w:left="2160" w:hanging="360"/>
+      </w:pPr>
+      <w:rPr>
+        <w:rFonts w:ascii="Courier New" w:hAnsi="Courier New" w:cs="Courier New" w:hint="default"/>
+      </w:rPr>
+    </w:lvl>
+    <w:lvl w:ilvl="2" w:tplc="08090005" w:tentative="1">
+      <w:start w:val="1"/>
+      <w:numFmt w:val="bullet"/>
+      <w:lvlText w:val=""/>
+      <w:lvlJc w:val="left"/>
+      <w:pPr>
+        <w:ind w:left="2880" w:hanging="360"/>
+      </w:pPr>
+      <w:rPr>
+        <w:rFonts w:ascii="Wingdings" w:hAnsi="Wingdings" w:hint="default"/>
+      </w:rPr>
+    </w:lvl>
+    <w:lvl w:ilvl="3" w:tplc="08090001" w:tentative="1">
+      <w:start w:val="1"/>
+      <w:numFmt w:val="bullet"/>
+      <w:lvlText w:val=""/>
+      <w:lvlJc w:val="left"/>
+      <w:pPr>
+        <w:ind w:left="3600" w:hanging="360"/>
+      </w:pPr>
+      <w:rPr>
+        <w:rFonts w:ascii="Symbol" w:hAnsi="Symbol" w:hint="default"/>
+      </w:rPr>
+    </w:lvl>
+    <w:lvl w:ilvl="4" w:tplc="08090003" w:tentative="1">
+      <w:start w:val="1"/>
+      <w:numFmt w:val="bullet"/>
+      <w:lvlText w:val="o"/>
+      <w:lvlJc w:val="left"/>
+      <w:pPr>
+        <w:ind w:left="4320" w:hanging="360"/>
+      </w:pPr>
+      <w:rPr>
+        <w:rFonts w:ascii="Courier New" w:hAnsi="Courier New" w:cs="Courier New" w:hint="default"/>
+      </w:rPr>
+    </w:lvl>
+    <w:lvl w:ilvl="5" w:tplc="08090005" w:tentative="1">
+      <w:start w:val="1"/>
+      <w:numFmt w:val="bullet"/>
+      <w:lvlText w:val=""/>
+      <w:lvlJc w:val="left"/>
+      <w:pPr>
+        <w:ind w:left="5040" w:hanging="360"/>
+      </w:pPr>
+      <w:rPr>
+        <w:rFonts w:ascii="Wingdings" w:hAnsi="Wingdings" w:hint="default"/>
+      </w:rPr>
+    </w:lvl>
+    <w:lvl w:ilvl="6" w:tplc="08090001" w:tentative="1">
+      <w:start w:val="1"/>
+      <w:numFmt w:val="bullet"/>
+      <w:lvlText w:val=""/>
+      <w:lvlJc w:val="left"/>
+      <w:pPr>
+        <w:ind w:left="5760" w:hanging="360"/>
+      </w:pPr>
+      <w:rPr>
+        <w:rFonts w:ascii="Symbol" w:hAnsi="Symbol" w:hint="default"/>
+      </w:rPr>
+    </w:lvl>
+    <w:lvl w:ilvl="7" w:tplc="08090003" w:tentative="1">
+      <w:start w:val="1"/>
+      <w:numFmt w:val="bullet"/>
+      <w:lvlText w:val="o"/>
+      <w:lvlJc w:val="left"/>
+      <w:pPr>
+        <w:ind w:left="6480" w:hanging="360"/>
+      </w:pPr>
+      <w:rPr>
+        <w:rFonts w:ascii="Courier New" w:hAnsi="Courier New" w:cs="Courier New" w:hint="default"/>
+      </w:rPr>
+    </w:lvl>
+    <w:lvl w:ilvl="8" w:tplc="08090005" w:tentative="1">
+      <w:start w:val="1"/>
+      <w:numFmt w:val="bullet"/>
+      <w:lvlText w:val=""/>
+      <w:lvlJc w:val="left"/>
+      <w:pPr>
+        <w:ind w:left="7200" w:hanging="360"/>
+      </w:pPr>
+      <w:rPr>
+        <w:rFonts w:ascii="Wingdings" w:hAnsi="Wingdings" w:hint="default"/>
+      </w:rPr>
+    </w:lvl>
+  </w:abstractNum>
   <w:num w:numId="1" w16cid:durableId="1612007310">
     <w:abstractNumId w:val="1"/>
   </w:num>
   <w:num w:numId="2" w16cid:durableId="78258852">
     <w:abstractNumId w:val="0"/>
+  </w:num>
+  <w:num w:numId="3" w16cid:durableId="923539292">
+    <w:abstractNumId w:val="2"/>
   </w:num>
 </w:numbering>
 </file>

</xml_diff>

<commit_message>
Final (without part C)
Deleted some useless comments and details
</commit_message>
<xml_diff>
--- a/description.docx
+++ b/description.docx
@@ -559,7 +559,7 @@
           <w:lang w:val="en-US"/>
         </w:rPr>
         <w:drawing>
-          <wp:inline distT="0" distB="0" distL="0" distR="0" wp14:anchorId="64921944" wp14:editId="0D3247F2">
+          <wp:inline distT="0" distB="0" distL="0" distR="0" wp14:anchorId="64921944" wp14:editId="68F0680F">
             <wp:extent cx="4097582" cy="1526265"/>
             <wp:effectExtent l="0" t="0" r="5080" b="0"/>
             <wp:docPr id="171785783" name="Picture 1" descr="A screenshot of a computer&#10;&#10;Description automatically generated"/>
@@ -683,7 +683,7 @@
           <w:lang w:val="en-US"/>
         </w:rPr>
         <w:drawing>
-          <wp:inline distT="0" distB="0" distL="0" distR="0" wp14:anchorId="4E520348" wp14:editId="5CA6FC84">
+          <wp:inline distT="0" distB="0" distL="0" distR="0" wp14:anchorId="4E520348" wp14:editId="3F9C442E">
             <wp:extent cx="4243073" cy="1516995"/>
             <wp:effectExtent l="0" t="0" r="0" b="0"/>
             <wp:docPr id="220353975" name="Picture 2" descr="A screenshot of a computer&#10;&#10;Description automatically generated"/>
@@ -3545,7 +3545,7 @@
           <w:sz w:val="28"/>
           <w:szCs w:val="28"/>
           <w:u w:val="single"/>
-          <w:lang w:val="en-US"/>
+          <w:lang w:val="el-GR"/>
         </w:rPr>
       </w:pPr>
       <w:r>
@@ -3558,11 +3558,9 @@
           <w:u w:val="single"/>
           <w:lang w:val="en-US"/>
         </w:rPr>
-        <w:t>Random Forest algorithm:</w:t>
-      </w:r>
-    </w:p>
-    <w:p>
-      <w:pPr>
+        <w:t>Random</w:t>
+      </w:r>
+      <w:r>
         <w:rPr>
           <w:b/>
           <w:bCs/>
@@ -3570,12 +3568,11 @@
           <w:sz w:val="28"/>
           <w:szCs w:val="28"/>
           <w:u w:val="single"/>
-          <w:lang w:val="en-US"/>
-        </w:rPr>
-      </w:pPr>
-    </w:p>
-    <w:p>
-      <w:pPr>
+          <w:lang w:val="el-GR"/>
+        </w:rPr>
+        <w:t xml:space="preserve"> </w:t>
+      </w:r>
+      <w:r>
         <w:rPr>
           <w:b/>
           <w:bCs/>
@@ -3585,7 +3582,8 @@
           <w:u w:val="single"/>
           <w:lang w:val="en-US"/>
         </w:rPr>
-      </w:pPr>
+        <w:t>Forest</w:t>
+      </w:r>
       <w:r>
         <w:rPr>
           <w:b/>
@@ -3594,9 +3592,83 @@
           <w:sz w:val="28"/>
           <w:szCs w:val="28"/>
           <w:u w:val="single"/>
-          <w:lang w:val="en-US"/>
-        </w:rPr>
-        <w:t>a)</w:t>
+          <w:lang w:val="el-GR"/>
+        </w:rPr>
+        <w:t xml:space="preserve"> </w:t>
+      </w:r>
+      <w:r>
+        <w:rPr>
+          <w:b/>
+          <w:bCs/>
+          <w:color w:val="000000" w:themeColor="text1"/>
+          <w:sz w:val="28"/>
+          <w:szCs w:val="28"/>
+          <w:u w:val="single"/>
+          <w:lang w:val="en-US"/>
+        </w:rPr>
+        <w:t>algorithm</w:t>
+      </w:r>
+      <w:r>
+        <w:rPr>
+          <w:b/>
+          <w:bCs/>
+          <w:color w:val="000000" w:themeColor="text1"/>
+          <w:sz w:val="28"/>
+          <w:szCs w:val="28"/>
+          <w:u w:val="single"/>
+          <w:lang w:val="el-GR"/>
+        </w:rPr>
+        <w:t>:</w:t>
+      </w:r>
+    </w:p>
+    <w:p>
+      <w:pPr>
+        <w:rPr>
+          <w:b/>
+          <w:bCs/>
+          <w:color w:val="000000" w:themeColor="text1"/>
+          <w:sz w:val="28"/>
+          <w:szCs w:val="28"/>
+          <w:u w:val="single"/>
+          <w:lang w:val="el-GR"/>
+        </w:rPr>
+      </w:pPr>
+    </w:p>
+    <w:p>
+      <w:pPr>
+        <w:rPr>
+          <w:b/>
+          <w:bCs/>
+          <w:color w:val="000000" w:themeColor="text1"/>
+          <w:sz w:val="28"/>
+          <w:szCs w:val="28"/>
+          <w:u w:val="single"/>
+          <w:lang w:val="el-GR"/>
+        </w:rPr>
+      </w:pPr>
+      <w:r>
+        <w:rPr>
+          <w:b/>
+          <w:bCs/>
+          <w:color w:val="000000" w:themeColor="text1"/>
+          <w:sz w:val="28"/>
+          <w:szCs w:val="28"/>
+          <w:u w:val="single"/>
+          <w:lang w:val="en-US"/>
+        </w:rPr>
+        <w:t>a</w:t>
+      </w:r>
+      <w:r>
+        <w:rPr>
+          <w:b/>
+          <w:bCs/>
+          <w:color w:val="000000" w:themeColor="text1"/>
+          <w:sz w:val="28"/>
+          <w:szCs w:val="28"/>
+          <w:u w:val="single"/>
+          <w:lang w:val="el-GR"/>
+        </w:rPr>
+        <w:t>)</w:t>
       </w:r>
     </w:p>
     <w:p>
@@ -3642,7 +3714,103 @@
           <w:szCs w:val="21"/>
           <w:lang w:val="el-GR"/>
         </w:rPr>
-        <w:t xml:space="preserve">για τα δεδομένα μας. Ως </w:t>
+        <w:t xml:space="preserve">για τα δεδομένα </w:t>
+      </w:r>
+      <w:r>
+        <w:rPr>
+          <w:color w:val="000000" w:themeColor="text1"/>
+          <w:sz w:val="21"/>
+          <w:szCs w:val="21"/>
+          <w:lang w:val="el-GR"/>
+        </w:rPr>
+        <w:t xml:space="preserve">μας (όπως στον </w:t>
+      </w:r>
+      <w:proofErr w:type="spellStart"/>
+      <w:r>
+        <w:rPr>
+          <w:color w:val="000000" w:themeColor="text1"/>
+          <w:sz w:val="21"/>
+          <w:szCs w:val="21"/>
+          <w:lang w:val="en-US"/>
+        </w:rPr>
+        <w:t>na</w:t>
+      </w:r>
+      <w:proofErr w:type="spellEnd"/>
+      <w:r>
+        <w:rPr>
+          <w:color w:val="000000" w:themeColor="text1"/>
+          <w:sz w:val="21"/>
+          <w:szCs w:val="21"/>
+          <w:lang w:val="el-GR"/>
+        </w:rPr>
+        <w:t>ï</w:t>
+      </w:r>
+      <w:proofErr w:type="spellStart"/>
+      <w:r>
+        <w:rPr>
+          <w:color w:val="000000" w:themeColor="text1"/>
+          <w:sz w:val="21"/>
+          <w:szCs w:val="21"/>
+          <w:lang w:val="en-US"/>
+        </w:rPr>
+        <w:t>ve</w:t>
+      </w:r>
+      <w:proofErr w:type="spellEnd"/>
+      <w:r>
+        <w:rPr>
+          <w:color w:val="000000" w:themeColor="text1"/>
+          <w:sz w:val="21"/>
+          <w:szCs w:val="21"/>
+          <w:lang w:val="el-GR"/>
+        </w:rPr>
+        <w:t xml:space="preserve"> </w:t>
+      </w:r>
+      <w:r>
+        <w:rPr>
+          <w:color w:val="000000" w:themeColor="text1"/>
+          <w:sz w:val="21"/>
+          <w:szCs w:val="21"/>
+          <w:lang w:val="en-US"/>
+        </w:rPr>
+        <w:t>bayes</w:t>
+      </w:r>
+      <w:r>
+        <w:rPr>
+          <w:color w:val="000000" w:themeColor="text1"/>
+          <w:sz w:val="21"/>
+          <w:szCs w:val="21"/>
+          <w:lang w:val="el-GR"/>
+        </w:rPr>
+        <w:t xml:space="preserve"> </w:t>
+      </w:r>
+      <w:proofErr w:type="spellStart"/>
+      <w:r>
+        <w:rPr>
+          <w:color w:val="000000" w:themeColor="text1"/>
+          <w:sz w:val="21"/>
+          <w:szCs w:val="21"/>
+          <w:lang w:val="el-GR"/>
+        </w:rPr>
+        <w:t>παραπάων</w:t>
+      </w:r>
+      <w:proofErr w:type="spellEnd"/>
+      <w:r>
+        <w:rPr>
+          <w:color w:val="000000" w:themeColor="text1"/>
+          <w:sz w:val="21"/>
+          <w:szCs w:val="21"/>
+          <w:lang w:val="el-GR"/>
+        </w:rPr>
+        <w:t>)</w:t>
+      </w:r>
+      <w:r>
+        <w:rPr>
+          <w:color w:val="000000" w:themeColor="text1"/>
+          <w:sz w:val="21"/>
+          <w:szCs w:val="21"/>
+          <w:lang w:val="el-GR"/>
+        </w:rPr>
+        <w:t xml:space="preserve">. Ως </w:t>
       </w:r>
       <w:proofErr w:type="spellStart"/>
       <w:r>
@@ -3882,7 +4050,7 @@
           <w:lang w:val="en-US"/>
         </w:rPr>
         <w:drawing>
-          <wp:inline distT="0" distB="0" distL="0" distR="0" wp14:anchorId="63610DFC" wp14:editId="1B7A6A68">
+          <wp:inline distT="0" distB="0" distL="0" distR="0" wp14:anchorId="63610DFC" wp14:editId="6F1CD174">
             <wp:extent cx="5216577" cy="1351397"/>
             <wp:effectExtent l="0" t="0" r="3175" b="0"/>
             <wp:docPr id="971898327" name="Picture 1" descr="A screenshot of a computer&#10;&#10;Description automatically generated"/>
@@ -3961,6 +4129,7 @@
           <w:color w:val="0070C0"/>
           <w:sz w:val="21"/>
           <w:szCs w:val="21"/>
+          <w:u w:val="single"/>
           <w:lang w:val="el-GR"/>
         </w:rPr>
       </w:pPr>
@@ -4073,7 +4242,7 @@
           <w:lang w:val="el-GR"/>
         </w:rPr>
         <w:drawing>
-          <wp:inline distT="0" distB="0" distL="0" distR="0" wp14:anchorId="1CB37E41" wp14:editId="3A52F47E">
+          <wp:inline distT="0" distB="0" distL="0" distR="0" wp14:anchorId="1CB37E41" wp14:editId="195BBAE0">
             <wp:extent cx="4841822" cy="1352341"/>
             <wp:effectExtent l="0" t="0" r="0" b="0"/>
             <wp:docPr id="1978668455" name="Picture 5" descr="A screenshot of a computer&#10;&#10;Description automatically generated"/>
@@ -4222,6 +4391,7 @@
       </w:pPr>
       <w:r>
         <w:rPr>
+          <w:noProof/>
           <w:color w:val="0070C0"/>
           <w:sz w:val="21"/>
           <w:szCs w:val="21"/>
@@ -4361,6 +4531,7 @@
       </w:pPr>
       <w:r>
         <w:rPr>
+          <w:noProof/>
           <w:color w:val="0070C0"/>
           <w:sz w:val="21"/>
           <w:szCs w:val="21"/>
@@ -4488,6 +4659,7 @@
       </w:pPr>
       <w:r>
         <w:rPr>
+          <w:noProof/>
           <w:color w:val="0070C0"/>
           <w:sz w:val="21"/>
           <w:szCs w:val="21"/>
@@ -4615,6 +4787,7 @@
       </w:pPr>
       <w:r>
         <w:rPr>
+          <w:noProof/>
           <w:color w:val="0070C0"/>
           <w:sz w:val="21"/>
           <w:szCs w:val="21"/>
@@ -4701,7 +4874,7 @@
           <w:sz w:val="28"/>
           <w:szCs w:val="28"/>
           <w:u w:val="single"/>
-          <w:lang w:val="en-US"/>
+          <w:lang w:val="el-GR"/>
         </w:rPr>
       </w:pPr>
       <w:r>
@@ -4714,7 +4887,19 @@
           <w:u w:val="single"/>
           <w:lang w:val="en-US"/>
         </w:rPr>
-        <w:t xml:space="preserve">b) </w:t>
+        <w:t>b</w:t>
+      </w:r>
+      <w:r>
+        <w:rPr>
+          <w:b/>
+          <w:bCs/>
+          <w:color w:val="000000" w:themeColor="text1"/>
+          <w:sz w:val="28"/>
+          <w:szCs w:val="28"/>
+          <w:u w:val="single"/>
+          <w:lang w:val="el-GR"/>
+        </w:rPr>
+        <w:t xml:space="preserve">) </w:t>
       </w:r>
     </w:p>
     <w:p>
@@ -5029,7 +5214,7 @@
           <w:lang w:val="el-GR"/>
         </w:rPr>
         <w:drawing>
-          <wp:inline distT="0" distB="0" distL="0" distR="0" wp14:anchorId="44CD694A" wp14:editId="7FAF49BB">
+          <wp:inline distT="0" distB="0" distL="0" distR="0" wp14:anchorId="44CD694A" wp14:editId="6ED91732">
             <wp:extent cx="4449851" cy="1362169"/>
             <wp:effectExtent l="0" t="0" r="0" b="0"/>
             <wp:docPr id="1371956348" name="Picture 6"/>
@@ -5123,7 +5308,7 @@
           <w:lang w:val="el-GR"/>
         </w:rPr>
         <w:drawing>
-          <wp:inline distT="0" distB="0" distL="0" distR="0" wp14:anchorId="7C3982CC" wp14:editId="3F2814B5">
+          <wp:inline distT="0" distB="0" distL="0" distR="0" wp14:anchorId="7C3982CC" wp14:editId="5678AEDC">
             <wp:extent cx="4502317" cy="1348301"/>
             <wp:effectExtent l="0" t="0" r="0" b="0"/>
             <wp:docPr id="1157471644" name="Picture 7" descr="A screen shot of a computer&#10;&#10;Description automatically generated"/>
@@ -5241,7 +5426,7 @@
           <w:szCs w:val="21"/>
           <w:lang w:val="el-GR"/>
         </w:rPr>
-        <w:t xml:space="preserve"> </w:t>
+        <w:t xml:space="preserve"> Curve (</w:t>
       </w:r>
       <w:proofErr w:type="spellStart"/>
       <w:r>
@@ -5251,7 +5436,7 @@
           <w:szCs w:val="21"/>
           <w:lang w:val="el-GR"/>
         </w:rPr>
-        <w:t>Curve</w:t>
+        <w:t>Accuracy</w:t>
       </w:r>
       <w:proofErr w:type="spellEnd"/>
       <w:r>
@@ -5261,27 +5446,7 @@
           <w:szCs w:val="21"/>
           <w:lang w:val="el-GR"/>
         </w:rPr>
-        <w:t xml:space="preserve"> (</w:t>
-      </w:r>
-      <w:proofErr w:type="spellStart"/>
-      <w:r>
-        <w:rPr>
-          <w:color w:val="0070C0"/>
-          <w:sz w:val="21"/>
-          <w:szCs w:val="21"/>
-          <w:lang w:val="el-GR"/>
-        </w:rPr>
-        <w:t>Accuracy)</w:t>
-      </w:r>
-      <w:proofErr w:type="spellEnd"/>
-      <w:r>
-        <w:rPr>
-          <w:color w:val="0070C0"/>
-          <w:sz w:val="21"/>
-          <w:szCs w:val="21"/>
-          <w:lang w:val="el-GR"/>
-        </w:rPr>
-        <w:t>:</w:t>
+        <w:t>):</w:t>
       </w:r>
     </w:p>
     <w:p>
@@ -5309,6 +5474,7 @@
       </w:pPr>
       <w:r>
         <w:rPr>
+          <w:noProof/>
           <w:color w:val="0070C0"/>
           <w:sz w:val="21"/>
           <w:szCs w:val="21"/>
@@ -5549,6 +5715,7 @@
       </w:pPr>
       <w:r>
         <w:rPr>
+          <w:noProof/>
           <w:color w:val="0070C0"/>
           <w:sz w:val="21"/>
           <w:szCs w:val="21"/>
@@ -5745,6 +5912,7 @@
       </w:pPr>
       <w:r>
         <w:rPr>
+          <w:noProof/>
           <w:color w:val="0070C0"/>
           <w:sz w:val="21"/>
           <w:szCs w:val="21"/>
@@ -5983,6 +6151,7 @@
       </w:pPr>
       <w:r>
         <w:rPr>
+          <w:noProof/>
           <w:color w:val="0070C0"/>
           <w:sz w:val="21"/>
           <w:szCs w:val="21"/>

</xml_diff>